<commit_message>
New translations rct 5 day ux jabuchat booster video script.docx (Zulu)
</commit_message>
<xml_diff>
--- a/translations/parenttext_5day_south_africa/zu/zu_RCT 5 Day UX JABUChat Booster Video Script.docx
+++ b/translations/parenttext_5day_south_africa/zu/zu_RCT 5 Day UX JABUChat Booster Video Script.docx
@@ -13,7 +13,7 @@
       <w:bookmarkStart w:colFirst="0" w:colLast="0" w:name="_x21grtn2svg9" w:id="0"/>
       <w:bookmarkEnd w:id="0"/>
       <w:r>
-        <w:t xml:space="preserve">Goal 3: Understand Child Development</w:t>
+        <w:t xml:space="preserve">Igoli lesi-3: Qondisisa Ukukhula Komntwana</w:t>
       </w:r>
     </w:p>
     <w:p/>
@@ -166,7 +166,7 @@
             <w:bookmarkStart w:colFirst="0" w:colLast="0" w:name="_h804ekg95scc" w:id="2"/>
             <w:bookmarkEnd w:id="2"/>
             <w:r>
-              <w:t xml:space="preserve">Welcome back to JabuChat! It is great to see you again. This lesson is about taking care of yourself. Pt is normal to feel stressed as your child develops. As they grow, your relationship changes. To handle this change smoothly, you must care for yourself. Self-care is an activity you do for yourself so you feel better and less stressed.</w:t>
+              <w:t xml:space="preserve">Siyakwamukela futhi kuJabuChat! Kwakuhle ukukubona futhi. Lesi isifundo simayelana nokuzinakekela. Pt is normal to feel stressed as your child develops. Uma ekhula, ubudlelwano benu buyashintsha. Ukumelana nalokhu kahle, kufanele uzinakekele. Ukuzinakekela umsebenzi ozenzela wona ukuze uzizwe kangcono futhi wehlise ukukhathazeka.</w:t>
             </w:r>
           </w:p>
           <w:p>
@@ -193,7 +193,7 @@
             <w:bookmarkStart w:colFirst="0" w:colLast="0" w:name="_4yngqri2qitf" w:id="5"/>
             <w:bookmarkEnd w:id="5"/>
             <w:r>
-              <w:t xml:space="preserve">Let’s dive in! </w:t>
+              <w:t xml:space="preserve">Masingene phakathi! </w:t>
             </w:r>
           </w:p>
         </w:tc>
@@ -806,10 +806,10 @@
               <w:rPr>
                 <w:rFonts w:ascii="Roboto" w:hAnsi="Roboto" w:cs="Roboto" w:eastAsia="Roboto"/>
               </w:rPr>
-              <w:t xml:space="preserve">Close your eyes and </w:t>
-            </w:r>
-            <w:r>
-              <w:t xml:space="preserve">raise your arms slowly above your head as you breathe in. Yehlisela emaceleni izingalo zakho kancane kancane ngenkathi ukhipha umoya.</w:t>
+              <w:t xml:space="preserve">Vala amehlo awakho futhi </w:t>
+            </w:r>
+            <w:r>
+              <w:t xml:space="preserve">phakamisa izingalo kancane ngaphezu kwekhanda ube udonsa umoya. Yehlisela emaceleni izingalo zakho kancane kancane ngenkathi ukhipha umoya.</w:t>
             </w:r>
           </w:p>
           <w:p>
@@ -847,7 +847,7 @@
               <w:pStyle w:val="P68B1DB1-Normal4"/>
             </w:pPr>
             <w:r>
-              <w:t xml:space="preserve">Raise and lower your arms, breathing in and out,  four more times.</w:t>
+              <w:t xml:space="preserve">Khuphula futhi wehlise izingalo zakho, udonsa umoya futhi uwukhipha, uphinde kane.</w:t>
             </w:r>
           </w:p>
           <w:p>
@@ -1050,10 +1050,10 @@
               <w:rPr>
                 <w:highlight w:val="white"/>
               </w:rPr>
-              <w:t xml:space="preserve">Your home activity is to </w:t>
-            </w:r>
-            <w:r>
-              <w:t xml:space="preserve">try to stretch and move at least once every day. Ungakuzama manje?</w:t>
+              <w:t xml:space="preserve">Umsebenzi wakho wasekhaya </w:t>
+            </w:r>
+            <w:r>
+              <w:t xml:space="preserve">ukuzama ukuzelula noma unyakaze okungenani kanye ngosuku. Ungakuzama manje?</w:t>
             </w:r>
             <w:r>
               <w:rPr>
@@ -1095,22 +1095,22 @@
               <w:spacing w:line="240" w:lineRule="auto"/>
             </w:pPr>
             <w:r>
-              <w:t xml:space="preserve">HOME ACTIVITY</w:t>
-            </w:r>
-          </w:p>
-          <w:p>
-            <w:pPr>
-              <w:widowControl w:val="0"/>
-              <w:spacing w:line="240" w:lineRule="auto"/>
-            </w:pPr>
-          </w:p>
-          <w:p>
-            <w:pPr>
-              <w:widowControl w:val="0"/>
-              <w:spacing w:line="240" w:lineRule="auto"/>
-            </w:pPr>
-            <w:r>
-              <w:t xml:space="preserve">Stretch and move every day. </w:t>
+              <w:t xml:space="preserve">UMSEBENZI WASEKHAYA</w:t>
+            </w:r>
+          </w:p>
+          <w:p>
+            <w:pPr>
+              <w:widowControl w:val="0"/>
+              <w:spacing w:line="240" w:lineRule="auto"/>
+            </w:pPr>
+          </w:p>
+          <w:p>
+            <w:pPr>
+              <w:widowControl w:val="0"/>
+              <w:spacing w:line="240" w:lineRule="auto"/>
+            </w:pPr>
+            <w:r>
+              <w:t xml:space="preserve">Zelule futhi unyakaze nsuku zonke. </w:t>
             </w:r>
           </w:p>
         </w:tc>
@@ -1301,115 +1301,115 @@
               <w:spacing w:line="240" w:lineRule="auto"/>
             </w:pPr>
             <w:r>
-              <w:t xml:space="preserve">Hi, you're back on JabuChat, fantastic!</w:t>
-            </w:r>
-          </w:p>
-          <w:p>
-            <w:pPr>
-              <w:spacing w:line="240" w:lineRule="auto"/>
-            </w:pPr>
-          </w:p>
-          <w:p>
-            <w:pPr>
-              <w:widowControl w:val="0"/>
-              <w:spacing w:line="240" w:lineRule="auto"/>
-            </w:pPr>
-            <w:r>
-              <w:t xml:space="preserve">This lesson is about supporting your child to find joy in learning in a playful and fun way. </w:t>
-            </w:r>
-          </w:p>
-          <w:p>
-            <w:pPr>
-              <w:widowControl w:val="0"/>
-              <w:spacing w:line="240" w:lineRule="auto"/>
-            </w:pPr>
-          </w:p>
-          <w:p>
-            <w:pPr>
-              <w:widowControl w:val="0"/>
-              <w:spacing w:line="240" w:lineRule="auto"/>
-            </w:pPr>
-            <w:r>
-              <w:t xml:space="preserve">Playing with your child is important for their development and learning in and out of school. This is true for ALL children, including those with physical and developmental disabilities.  </w:t>
-            </w:r>
-          </w:p>
-          <w:p>
-            <w:pPr>
-              <w:widowControl w:val="0"/>
-              <w:spacing w:line="240" w:lineRule="auto"/>
-            </w:pPr>
-          </w:p>
-          <w:p>
-            <w:pPr>
-              <w:widowControl w:val="0"/>
-            </w:pPr>
-            <w:r>
-              <w:t xml:space="preserve">Did you know that playing also helps your child learn what is expected from them in the family and community and how to interact with others?</w:t>
-            </w:r>
-          </w:p>
-          <w:p>
-            <w:pPr>
-              <w:widowControl w:val="0"/>
-              <w:spacing w:line="240" w:lineRule="auto"/>
-            </w:pPr>
-          </w:p>
-          <w:p>
-            <w:pPr>
-              <w:spacing w:line="240" w:lineRule="auto"/>
-            </w:pPr>
-            <w:r>
-              <w:t xml:space="preserve">Here are two tips on how you can make learning playful and fun with your child: Get Active and Allow Creativity </w:t>
-            </w:r>
-          </w:p>
-          <w:p>
-            <w:pPr>
-              <w:widowControl w:val="0"/>
-              <w:spacing w:line="240" w:lineRule="auto"/>
-            </w:pPr>
-          </w:p>
-          <w:p>
-            <w:pPr>
-              <w:widowControl w:val="0"/>
-              <w:spacing w:line="240" w:lineRule="auto"/>
-            </w:pPr>
-            <w:r>
-              <w:t xml:space="preserve">Let’s keep going. </w:t>
-            </w:r>
-          </w:p>
-        </w:tc>
-        <w:tc>
-          <w:tcPr>
-            <w:shd w:fill="auto" w:val="clear"/>
-            <w:tcMar>
-              <w:top w:w="100.0" w:type="dxa"/>
-              <w:left w:w="100.0" w:type="dxa"/>
-              <w:bottom w:w="100.0" w:type="dxa"/>
-              <w:right w:w="100.0" w:type="dxa"/>
-            </w:tcMar>
-            <w:vAlign w:val="top"/>
-          </w:tcPr>
-          <w:p>
-            <w:pPr>
-              <w:spacing w:line="240" w:lineRule="auto"/>
-            </w:pPr>
-            <w:r>
-              <w:t xml:space="preserve">The Power of Play</w:t>
-            </w:r>
-          </w:p>
-          <w:p>
-            <w:pPr>
-              <w:spacing w:line="240" w:lineRule="auto"/>
-            </w:pPr>
-          </w:p>
-          <w:p>
-            <w:pPr>
-              <w:spacing w:line="240" w:lineRule="auto"/>
-            </w:pPr>
-            <w:r>
-              <w:t xml:space="preserve">GET ACTIVE </w:t>
+              <w:t xml:space="preserve">Sawubona, usubuyile kuJabuChat, kwakuhle!</w:t>
+            </w:r>
+          </w:p>
+          <w:p>
+            <w:pPr>
+              <w:spacing w:line="240" w:lineRule="auto"/>
+            </w:pPr>
+          </w:p>
+          <w:p>
+            <w:pPr>
+              <w:widowControl w:val="0"/>
+              <w:spacing w:line="240" w:lineRule="auto"/>
+            </w:pPr>
+            <w:r>
+              <w:t xml:space="preserve">Lesi isifundo simayelana nokweseka umntwana wakho ekutholeni intokozo ngokufunda ngendlela enokudlala nokujabula. </w:t>
+            </w:r>
+          </w:p>
+          <w:p>
+            <w:pPr>
+              <w:widowControl w:val="0"/>
+              <w:spacing w:line="240" w:lineRule="auto"/>
+            </w:pPr>
+          </w:p>
+          <w:p>
+            <w:pPr>
+              <w:widowControl w:val="0"/>
+              <w:spacing w:line="240" w:lineRule="auto"/>
+            </w:pPr>
+            <w:r>
+              <w:t xml:space="preserve">Ukudlala nomntwana wakho kubalulekile ekukhuleni wakhe nokufunda esikoleni nangaphandle kwesikole. Lokhu kuyiqiniso kubo BONKE abantwana, ngibala nalabo ebakhubazekile ngokomzimba nangengqondo.  </w:t>
+            </w:r>
+          </w:p>
+          <w:p>
+            <w:pPr>
+              <w:widowControl w:val="0"/>
+              <w:spacing w:line="240" w:lineRule="auto"/>
+            </w:pPr>
+          </w:p>
+          <w:p>
+            <w:pPr>
+              <w:widowControl w:val="0"/>
+            </w:pPr>
+            <w:r>
+              <w:t xml:space="preserve">Bowazi na ukuthi ukudlala kusiza umntwana wakho afunde ukuthi yini oyilindele kuyena emndenini nasemphakathini futhi ukuzwana nabanye?</w:t>
+            </w:r>
+          </w:p>
+          <w:p>
+            <w:pPr>
+              <w:widowControl w:val="0"/>
+              <w:spacing w:line="240" w:lineRule="auto"/>
+            </w:pPr>
+          </w:p>
+          <w:p>
+            <w:pPr>
+              <w:spacing w:line="240" w:lineRule="auto"/>
+            </w:pPr>
+            <w:r>
+              <w:t xml:space="preserve">Nawa amathiphu amabili okuthi ungenza ukufunda kubenokudlala nenjabulo kumntwana wakho kanjani: Nyakaza futhi Uvumele Ukudala </w:t>
+            </w:r>
+          </w:p>
+          <w:p>
+            <w:pPr>
+              <w:widowControl w:val="0"/>
+              <w:spacing w:line="240" w:lineRule="auto"/>
+            </w:pPr>
+          </w:p>
+          <w:p>
+            <w:pPr>
+              <w:widowControl w:val="0"/>
+              <w:spacing w:line="240" w:lineRule="auto"/>
+            </w:pPr>
+            <w:r>
+              <w:t xml:space="preserve">Masiqhubeke. </w:t>
+            </w:r>
+          </w:p>
+        </w:tc>
+        <w:tc>
+          <w:tcPr>
+            <w:shd w:fill="auto" w:val="clear"/>
+            <w:tcMar>
+              <w:top w:w="100.0" w:type="dxa"/>
+              <w:left w:w="100.0" w:type="dxa"/>
+              <w:bottom w:w="100.0" w:type="dxa"/>
+              <w:right w:w="100.0" w:type="dxa"/>
+            </w:tcMar>
+            <w:vAlign w:val="top"/>
+          </w:tcPr>
+          <w:p>
+            <w:pPr>
+              <w:spacing w:line="240" w:lineRule="auto"/>
+            </w:pPr>
+            <w:r>
+              <w:t xml:space="preserve">Amandla Okudlala</w:t>
+            </w:r>
+          </w:p>
+          <w:p>
+            <w:pPr>
+              <w:spacing w:line="240" w:lineRule="auto"/>
+            </w:pPr>
+          </w:p>
+          <w:p>
+            <w:pPr>
+              <w:spacing w:line="240" w:lineRule="auto"/>
+            </w:pPr>
+            <w:r>
+              <w:t xml:space="preserve">NYAKAZA </w:t>
               <w:br w:type="textWrapping"/>
               <w:br w:type="textWrapping"/>
-              <w:t xml:space="preserve">ALLOW CREATIVITY  </w:t>
+              <w:t xml:space="preserve">VUMELA UKUDALA  </w:t>
             </w:r>
           </w:p>
         </w:tc>
@@ -1456,7 +1456,7 @@
               <w:spacing w:line="240" w:lineRule="auto"/>
             </w:pPr>
             <w:r>
-              <w:t xml:space="preserve">Firstly, get active. </w:t>
+              <w:t xml:space="preserve">Okokuqala, nyakaza. </w:t>
             </w:r>
           </w:p>
           <w:p>
@@ -1469,7 +1469,7 @@
               <w:spacing w:after="160" w:line="259" w:lineRule="auto"/>
             </w:pPr>
             <w:r>
-              <w:t xml:space="preserve">To put it simply, play games! Creating time for your child to play and have fun will make their physical and mental health better. Not only that, this enjoyable pastime also helps them learn and remember important facts better. Isn’t that great?</w:t>
+              <w:t xml:space="preserve">Ukukubeka kalula, dlala imidlalo! Ukudala isikhathi sokuthi umntwana wakho adlale futhi azijabulise kuzokwenza ukuphila kwakhe kubengcono ngokomzimba nangengqondo. Hhayi lokho kuphela, lesi sikhathi esimnandi singamusiza ukufufnda futhi ukukhumbula izinto ezibalulekile kangcono. Lokho kuhle uyabona?</w:t>
             </w:r>
           </w:p>
           <w:p>
@@ -1477,7 +1477,7 @@
               <w:spacing w:after="160" w:line="259" w:lineRule="auto"/>
             </w:pPr>
             <w:r>
-              <w:t xml:space="preserve">If your child starts to feel overwhelmed with anything in their day, help them reduce their stress by taking a pause or playing together. Use your child’s interests in your play or exercise sessions to help them engage.Begin with something simple and then gradually make it more complex.</w:t>
+              <w:t xml:space="preserve">Uma umntwana wakho eqala ukuhlulwa izinto ngokuhamba kosuku, musize ehlise ukukhathazeka ngokuthatha ikhefu noma ukudlala ndawonye. Sebenzisa izinto ezithandwa umntwana wakho noma ukuzivocavoca ukumusiza abe nendaba. Qala ngento elula bese kancane kancane wenza kube nzima.</w:t>
             </w:r>
           </w:p>
           <w:p>
@@ -1485,7 +1485,7 @@
               <w:spacing w:after="160" w:line="259" w:lineRule="auto"/>
             </w:pPr>
             <w:r>
-              <w:t xml:space="preserve">Secondly, allow creativity. </w:t>
+              <w:t xml:space="preserve">Okwesibili, vumela ukudala. </w:t>
             </w:r>
           </w:p>
           <w:p>
@@ -1493,7 +1493,7 @@
               <w:spacing w:after="160" w:line="259" w:lineRule="auto"/>
             </w:pPr>
             <w:r>
-              <w:t xml:space="preserve">Equally important, allow your child to be creative when playing. For example, you might encourage your child to draw or go outside. Should your child show interest in a new topic, talk to them about it and help them explore the topic through play. </w:t>
+              <w:t xml:space="preserve">Kubaluleke ngokufana, vumela umntwana wakho adale uma edlala. Ngokwesibonelo, ungakhuthaza umntwana wakho ukudweba noma ukuya ngaphandle. Uma umntwana wakho etshengisa uba nendaba nento entsha, khuluma naye ngakho futhi umsize ukuhlola leyonto ngokudlala. </w:t>
             </w:r>
           </w:p>
           <w:p>
@@ -1501,35 +1501,35 @@
               <w:spacing w:after="160" w:line="259" w:lineRule="auto"/>
             </w:pPr>
             <w:r>
-              <w:t xml:space="preserve">Remember, your child is watching and learning from you, so set a good example. Let your child see you being creative and trying something new, even if you are not good at it yet.</w:t>
-            </w:r>
-          </w:p>
-          <w:p>
-            <w:pPr>
-              <w:spacing w:line="240" w:lineRule="auto"/>
-            </w:pPr>
-          </w:p>
-        </w:tc>
-        <w:tc>
-          <w:tcPr>
-            <w:shd w:fill="auto" w:val="clear"/>
-            <w:tcMar>
-              <w:top w:w="100.0" w:type="dxa"/>
-              <w:left w:w="100.0" w:type="dxa"/>
-              <w:bottom w:w="100.0" w:type="dxa"/>
-              <w:right w:w="100.0" w:type="dxa"/>
-            </w:tcMar>
-            <w:vAlign w:val="top"/>
-          </w:tcPr>
-          <w:p>
-            <w:pPr>
-              <w:spacing w:line="240" w:lineRule="auto"/>
-            </w:pPr>
-            <w:r>
-              <w:t xml:space="preserve">GET ACTIVE </w:t>
+              <w:t xml:space="preserve">Khumbula, umntwana wakho ukubhekile futhi ufunda kuwena, ngakho ke iba isibonelo esihle. Dedela umntwana wakho akubone udala futhi uzama into entsha, noma ungakakwazi ukuyenza kahle.</w:t>
+            </w:r>
+          </w:p>
+          <w:p>
+            <w:pPr>
+              <w:spacing w:line="240" w:lineRule="auto"/>
+            </w:pPr>
+          </w:p>
+        </w:tc>
+        <w:tc>
+          <w:tcPr>
+            <w:shd w:fill="auto" w:val="clear"/>
+            <w:tcMar>
+              <w:top w:w="100.0" w:type="dxa"/>
+              <w:left w:w="100.0" w:type="dxa"/>
+              <w:bottom w:w="100.0" w:type="dxa"/>
+              <w:right w:w="100.0" w:type="dxa"/>
+            </w:tcMar>
+            <w:vAlign w:val="top"/>
+          </w:tcPr>
+          <w:p>
+            <w:pPr>
+              <w:spacing w:line="240" w:lineRule="auto"/>
+            </w:pPr>
+            <w:r>
+              <w:t xml:space="preserve">NYAKAZA </w:t>
               <w:br w:type="textWrapping"/>
               <w:br w:type="textWrapping"/>
-              <w:t xml:space="preserve">ALLOW CREATIVITY </w:t>
+              <w:t xml:space="preserve">VUMELA UKUDALA </w:t>
             </w:r>
           </w:p>
         </w:tc>
@@ -1576,48 +1576,48 @@
               <w:spacing w:line="240" w:lineRule="auto"/>
             </w:pPr>
             <w:r>
-              <w:t xml:space="preserve">For your home activity, invite your child to play with you today Encourage them to ask questions and explore new things through play. Unaso isikhathi namhlanje?</w:t>
-            </w:r>
-          </w:p>
-        </w:tc>
-        <w:tc>
-          <w:tcPr>
-            <w:shd w:fill="auto" w:val="clear"/>
-            <w:tcMar>
-              <w:top w:w="100.0" w:type="dxa"/>
-              <w:left w:w="100.0" w:type="dxa"/>
-              <w:bottom w:w="100.0" w:type="dxa"/>
-              <w:right w:w="100.0" w:type="dxa"/>
-            </w:tcMar>
-            <w:vAlign w:val="top"/>
-          </w:tcPr>
-          <w:p>
-            <w:pPr>
-              <w:spacing w:line="240" w:lineRule="auto"/>
-            </w:pPr>
-            <w:r>
-              <w:t xml:space="preserve">The Power of Play </w:t>
-            </w:r>
-          </w:p>
-          <w:p>
-            <w:pPr>
-              <w:spacing w:line="240" w:lineRule="auto"/>
-            </w:pPr>
-          </w:p>
-          <w:p>
-            <w:pPr>
-              <w:spacing w:line="240" w:lineRule="auto"/>
-            </w:pPr>
-            <w:r>
-              <w:t xml:space="preserve">HOME ACTIVITY </w:t>
-            </w:r>
-          </w:p>
-          <w:p>
-            <w:pPr>
-              <w:spacing w:line="240" w:lineRule="auto"/>
-            </w:pPr>
-            <w:r>
-              <w:t xml:space="preserve">Play with your child </w:t>
+              <w:t xml:space="preserve">Ngokomsebenzi wakho wasekhaya, mema umntwana wakho ukudlala nawe namhlanje Mukhuthaze ukuthi abuze imibuzo futhi ahlole izinto ezintsha ngokudlala. Unaso isikhathi namhlanje?</w:t>
+            </w:r>
+          </w:p>
+        </w:tc>
+        <w:tc>
+          <w:tcPr>
+            <w:shd w:fill="auto" w:val="clear"/>
+            <w:tcMar>
+              <w:top w:w="100.0" w:type="dxa"/>
+              <w:left w:w="100.0" w:type="dxa"/>
+              <w:bottom w:w="100.0" w:type="dxa"/>
+              <w:right w:w="100.0" w:type="dxa"/>
+            </w:tcMar>
+            <w:vAlign w:val="top"/>
+          </w:tcPr>
+          <w:p>
+            <w:pPr>
+              <w:spacing w:line="240" w:lineRule="auto"/>
+            </w:pPr>
+            <w:r>
+              <w:t xml:space="preserve">Amandla Okudlala </w:t>
+            </w:r>
+          </w:p>
+          <w:p>
+            <w:pPr>
+              <w:spacing w:line="240" w:lineRule="auto"/>
+            </w:pPr>
+          </w:p>
+          <w:p>
+            <w:pPr>
+              <w:spacing w:line="240" w:lineRule="auto"/>
+            </w:pPr>
+            <w:r>
+              <w:t xml:space="preserve">UMSEBENZI WASEKHAYA </w:t>
+            </w:r>
+          </w:p>
+          <w:p>
+            <w:pPr>
+              <w:spacing w:line="240" w:lineRule="auto"/>
+            </w:pPr>
+            <w:r>
+              <w:t xml:space="preserve">Dlala nomntwana wakho </w:t>
             </w:r>
           </w:p>
         </w:tc>
@@ -1808,39 +1808,39 @@
               <w:spacing w:line="240" w:lineRule="auto"/>
             </w:pPr>
             <w:r>
-              <w:t xml:space="preserve">Welcome back to JabuChat! </w:t>
-            </w:r>
-          </w:p>
-          <w:p>
-            <w:pPr>
-              <w:spacing w:line="240" w:lineRule="auto"/>
-            </w:pPr>
-          </w:p>
-          <w:p>
-            <w:pPr>
-              <w:widowControl w:val="0"/>
-              <w:spacing w:line="240" w:lineRule="auto"/>
-            </w:pPr>
-            <w:r>
-              <w:t xml:space="preserve">Today’s parenting lesson is about helping your child know how to learn from their mistakes. Learning from our mistakes can help us avoid them in the future.</w:t>
-            </w:r>
-          </w:p>
-          <w:p>
-            <w:pPr>
-              <w:widowControl w:val="0"/>
-              <w:spacing w:line="240" w:lineRule="auto"/>
-            </w:pPr>
-            <w:r>
-              <w:t xml:space="preserve">It can also help us be more supportive of ourselves and less harsh when things do not go well.</w:t>
-            </w:r>
-          </w:p>
-          <w:p>
-            <w:pPr>
-              <w:widowControl w:val="0"/>
-              <w:spacing w:line="240" w:lineRule="auto"/>
-            </w:pPr>
-            <w:r>
-              <w:t xml:space="preserve">Here are four tips that you can use to help your child learn from their mistakes: Talk, praise effort, allow for mistakes to happen, and share </w:t>
+              <w:t xml:space="preserve">Siyakwamukela futhi kuJabuChat! </w:t>
+            </w:r>
+          </w:p>
+          <w:p>
+            <w:pPr>
+              <w:spacing w:line="240" w:lineRule="auto"/>
+            </w:pPr>
+          </w:p>
+          <w:p>
+            <w:pPr>
+              <w:widowControl w:val="0"/>
+              <w:spacing w:line="240" w:lineRule="auto"/>
+            </w:pPr>
+            <w:r>
+              <w:t xml:space="preserve">Isifundo sobuzali sanamhlanje ukusiza umntwana wakho ngokufunda emaphutheni akhe. Ukufunda emaphutheni ethu kungasisiza ukuwavimba ngaphambili.</w:t>
+            </w:r>
+          </w:p>
+          <w:p>
+            <w:pPr>
+              <w:widowControl w:val="0"/>
+              <w:spacing w:line="240" w:lineRule="auto"/>
+            </w:pPr>
+            <w:r>
+              <w:t xml:space="preserve">Kungasisiza futhi ukuthi sizeseke kakhulu futhi singaqini kakhulu uma izinto zingahambi kahle.</w:t>
+            </w:r>
+          </w:p>
+          <w:p>
+            <w:pPr>
+              <w:widowControl w:val="0"/>
+              <w:spacing w:line="240" w:lineRule="auto"/>
+            </w:pPr>
+            <w:r>
+              <w:t xml:space="preserve">Nawa amathiphu amane ongawasebenzisa ukusiza umntwana wakho ukufunda emaphutheni akhe: Khuluma, ncoma umzamo, vumela amaphutha enzeke, futhi yethula </w:t>
             </w:r>
           </w:p>
           <w:p>
@@ -1862,59 +1862,59 @@
               <w:spacing w:line="240" w:lineRule="auto"/>
             </w:pPr>
             <w:r>
-              <w:t xml:space="preserve">Let’s learn more together.  </w:t>
-            </w:r>
-          </w:p>
-        </w:tc>
-        <w:tc>
-          <w:tcPr>
-            <w:shd w:fill="auto" w:val="clear"/>
-            <w:tcMar>
-              <w:top w:w="100.0" w:type="dxa"/>
-              <w:left w:w="100.0" w:type="dxa"/>
-              <w:bottom w:w="100.0" w:type="dxa"/>
-              <w:right w:w="100.0" w:type="dxa"/>
-            </w:tcMar>
-            <w:vAlign w:val="top"/>
-          </w:tcPr>
-          <w:p>
-            <w:pPr>
-              <w:spacing w:line="240" w:lineRule="auto"/>
-            </w:pPr>
-            <w:r>
-              <w:t xml:space="preserve">Learning from Experience </w:t>
-            </w:r>
-          </w:p>
-          <w:p>
-            <w:pPr>
-              <w:spacing w:line="240" w:lineRule="auto"/>
-            </w:pPr>
-          </w:p>
-          <w:p>
-            <w:pPr>
-              <w:spacing w:line="240" w:lineRule="auto"/>
-            </w:pPr>
-            <w:r>
-              <w:t xml:space="preserve">TALK </w:t>
+              <w:t xml:space="preserve">Masifunde okwengeziwe ndawonye.  </w:t>
+            </w:r>
+          </w:p>
+        </w:tc>
+        <w:tc>
+          <w:tcPr>
+            <w:shd w:fill="auto" w:val="clear"/>
+            <w:tcMar>
+              <w:top w:w="100.0" w:type="dxa"/>
+              <w:left w:w="100.0" w:type="dxa"/>
+              <w:bottom w:w="100.0" w:type="dxa"/>
+              <w:right w:w="100.0" w:type="dxa"/>
+            </w:tcMar>
+            <w:vAlign w:val="top"/>
+          </w:tcPr>
+          <w:p>
+            <w:pPr>
+              <w:spacing w:line="240" w:lineRule="auto"/>
+            </w:pPr>
+            <w:r>
+              <w:t xml:space="preserve">Ukufunda Ngokwesipiliyoni </w:t>
+            </w:r>
+          </w:p>
+          <w:p>
+            <w:pPr>
+              <w:spacing w:line="240" w:lineRule="auto"/>
+            </w:pPr>
+          </w:p>
+          <w:p>
+            <w:pPr>
+              <w:spacing w:line="240" w:lineRule="auto"/>
+            </w:pPr>
+            <w:r>
+              <w:t xml:space="preserve">KHULUMA </w:t>
               <w:br w:type="textWrapping"/>
               <w:br w:type="textWrapping"/>
-              <w:t xml:space="preserve">PRAISE EFFORT </w:t>
+              <w:t xml:space="preserve">NCOMA UMZAMO </w:t>
               <w:br w:type="textWrapping"/>
               <w:br w:type="textWrapping"/>
-              <w:t xml:space="preserve">ALLOW MISTAKES </w:t>
-            </w:r>
-          </w:p>
-          <w:p>
-            <w:pPr>
-              <w:spacing w:line="240" w:lineRule="auto"/>
-            </w:pPr>
-          </w:p>
-          <w:p>
-            <w:pPr>
-              <w:spacing w:line="240" w:lineRule="auto"/>
-            </w:pPr>
-            <w:r>
-              <w:t xml:space="preserve">SHARE </w:t>
+              <w:t xml:space="preserve">VUMELA AMAPHUTHA </w:t>
+            </w:r>
+          </w:p>
+          <w:p>
+            <w:pPr>
+              <w:spacing w:line="240" w:lineRule="auto"/>
+            </w:pPr>
+          </w:p>
+          <w:p>
+            <w:pPr>
+              <w:spacing w:line="240" w:lineRule="auto"/>
+            </w:pPr>
+            <w:r>
+              <w:t xml:space="preserve">YETHULA </w:t>
             </w:r>
           </w:p>
         </w:tc>
@@ -1957,47 +1957,47 @@
               <w:spacing w:line="240" w:lineRule="auto"/>
             </w:pPr>
             <w:r>
-              <w:t xml:space="preserve">First, talk. </w:t>
-            </w:r>
-          </w:p>
-          <w:p>
-            <w:pPr>
-              <w:spacing w:line="240" w:lineRule="auto"/>
-            </w:pPr>
-          </w:p>
-          <w:p>
-            <w:pPr>
-              <w:spacing w:line="240" w:lineRule="auto"/>
-            </w:pPr>
-            <w:r>
-              <w:t xml:space="preserve">Start off by creating space and time for your child to talk with you about their life. If they’ve had a challenging day, take a moment to really listen to them and give space to let them share. Following that, it is important to g</w:t>
+              <w:t xml:space="preserve">Okuqala, khuluma. </w:t>
+            </w:r>
+          </w:p>
+          <w:p>
+            <w:pPr>
+              <w:spacing w:line="240" w:lineRule="auto"/>
+            </w:pPr>
+          </w:p>
+          <w:p>
+            <w:pPr>
+              <w:spacing w:line="240" w:lineRule="auto"/>
+            </w:pPr>
+            <w:r>
+              <w:t xml:space="preserve">Qala ngokwakha indawo lesikhathi sokuthi umntwana wakho akhulume nawe ngempilo yakhe. Uma ebe nosuku olunzima, thatha umzuzu ukumulalela ngeempela futhi umnikeze indawo yokwethula. Okulandela lokho, kubalulekile </w:t>
             </w:r>
             <w:r>
               <w:rPr>
                 <w:sz w:val="23"/>
                 <w:szCs w:val="23"/>
               </w:rPr>
-              <w:t xml:space="preserve">ive them support and show you care. Respond with understanding phrases like "that sounds difficult”.</w:t>
-            </w:r>
-          </w:p>
-        </w:tc>
-        <w:tc>
-          <w:tcPr>
-            <w:shd w:fill="auto" w:val="clear"/>
-            <w:tcMar>
-              <w:top w:w="100.0" w:type="dxa"/>
-              <w:left w:w="100.0" w:type="dxa"/>
-              <w:bottom w:w="100.0" w:type="dxa"/>
-              <w:right w:w="100.0" w:type="dxa"/>
-            </w:tcMar>
-            <w:vAlign w:val="top"/>
-          </w:tcPr>
-          <w:p>
-            <w:pPr>
-              <w:spacing w:line="240" w:lineRule="auto"/>
-            </w:pPr>
-            <w:r>
-              <w:t xml:space="preserve">TALK and let them share </w:t>
+              <w:t xml:space="preserve">ukumeseka futhi utshengise ukuba nendaba. Phendula ngomusho onozwelo njengokuthi "lokho kuzakwala kunzima".</w:t>
+            </w:r>
+          </w:p>
+        </w:tc>
+        <w:tc>
+          <w:tcPr>
+            <w:shd w:fill="auto" w:val="clear"/>
+            <w:tcMar>
+              <w:top w:w="100.0" w:type="dxa"/>
+              <w:left w:w="100.0" w:type="dxa"/>
+              <w:bottom w:w="100.0" w:type="dxa"/>
+              <w:right w:w="100.0" w:type="dxa"/>
+            </w:tcMar>
+            <w:vAlign w:val="top"/>
+          </w:tcPr>
+          <w:p>
+            <w:pPr>
+              <w:spacing w:line="240" w:lineRule="auto"/>
+            </w:pPr>
+            <w:r>
+              <w:t xml:space="preserve">KHULUMA futhi umudedele ethule </w:t>
             </w:r>
           </w:p>
           <w:p>
@@ -2045,7 +2045,7 @@
               <w:spacing w:line="240" w:lineRule="auto"/>
             </w:pPr>
             <w:r>
-              <w:t xml:space="preserve">The second tip is to praise effort. </w:t>
+              <w:t xml:space="preserve">Ithiphu yesibili ukuncoma umzamo. </w:t>
             </w:r>
           </w:p>
           <w:p>
@@ -2064,7 +2064,7 @@
               <w:spacing w:after="12" w:before="12" w:lineRule="auto"/>
             </w:pPr>
             <w:r>
-              <w:t xml:space="preserve">Make sure to praise your child for the effort they put into their learning even if they did not succeed. Remember, trying</w:t>
+              <w:t xml:space="preserve">Qiniseka ukuthi uncoma umntwana wakho ngomzamo wakhe wokufunda noma engaphumelelanga. Khumbula, ukuzama</w:t>
             </w:r>
             <w:r>
               <w:rPr>
@@ -2073,27 +2073,27 @@
               <w:t xml:space="preserve"> </w:t>
             </w:r>
             <w:r>
-              <w:t xml:space="preserve">something is more important than being able to do something perfectly</w:t>
-            </w:r>
-          </w:p>
-        </w:tc>
-        <w:tc>
-          <w:tcPr>
-            <w:shd w:fill="auto" w:val="clear"/>
-            <w:tcMar>
-              <w:top w:w="100.0" w:type="dxa"/>
-              <w:left w:w="100.0" w:type="dxa"/>
-              <w:bottom w:w="100.0" w:type="dxa"/>
-              <w:right w:w="100.0" w:type="dxa"/>
-            </w:tcMar>
-            <w:vAlign w:val="top"/>
-          </w:tcPr>
-          <w:p>
-            <w:pPr>
-              <w:spacing w:line="240" w:lineRule="auto"/>
-            </w:pPr>
-            <w:r>
-              <w:t xml:space="preserve">PRAISE EFFORT, even if they did not succeed </w:t>
+              <w:t xml:space="preserve">into kubaleleke kakhulu nokuyenza ngokuphelele</w:t>
+            </w:r>
+          </w:p>
+        </w:tc>
+        <w:tc>
+          <w:tcPr>
+            <w:shd w:fill="auto" w:val="clear"/>
+            <w:tcMar>
+              <w:top w:w="100.0" w:type="dxa"/>
+              <w:left w:w="100.0" w:type="dxa"/>
+              <w:bottom w:w="100.0" w:type="dxa"/>
+              <w:right w:w="100.0" w:type="dxa"/>
+            </w:tcMar>
+            <w:vAlign w:val="top"/>
+          </w:tcPr>
+          <w:p>
+            <w:pPr>
+              <w:spacing w:line="240" w:lineRule="auto"/>
+            </w:pPr>
+            <w:r>
+              <w:t xml:space="preserve">NCOMA UMZAMO, noma engaphumelelanga </w:t>
             </w:r>
           </w:p>
         </w:tc>
@@ -2137,66 +2137,66 @@
               <w:spacing w:line="240" w:lineRule="auto"/>
             </w:pPr>
             <w:r>
-              <w:t xml:space="preserve">Next, allow for mistakes to happen. </w:t>
-            </w:r>
-          </w:p>
-          <w:p>
-            <w:pPr>
-              <w:spacing w:line="240" w:lineRule="auto"/>
-            </w:pPr>
-          </w:p>
-          <w:p>
-            <w:pPr>
-              <w:spacing w:line="240" w:lineRule="auto"/>
-            </w:pPr>
-            <w:r>
-              <w:t xml:space="preserve">To begin with, allow your child to make mistakes. This lets them learn from their own mistakes, which ultimately helps them learn and grow. </w:t>
-            </w:r>
-          </w:p>
-          <w:p>
-            <w:pPr>
-              <w:spacing w:line="240" w:lineRule="auto"/>
-            </w:pPr>
-          </w:p>
-          <w:p>
-            <w:pPr>
-              <w:spacing w:line="240" w:lineRule="auto"/>
-            </w:pPr>
-            <w:r>
-              <w:t xml:space="preserve">As a parent, you may be tempted to solve every problem for your child, especially when you know better. But, this will not teach them to solve their own problems. </w:t>
-            </w:r>
-          </w:p>
-          <w:p>
-            <w:pPr>
-              <w:spacing w:line="240" w:lineRule="auto"/>
-            </w:pPr>
-          </w:p>
-          <w:p>
-            <w:pPr>
-              <w:spacing w:line="240" w:lineRule="auto"/>
-            </w:pPr>
-            <w:r>
-              <w:t xml:space="preserve">Instead, make a habit of talking to your child about their mistakes and allowing them to figure out a way to solve their problems and do better next time. </w:t>
-            </w:r>
-          </w:p>
-        </w:tc>
-        <w:tc>
-          <w:tcPr>
-            <w:shd w:fill="auto" w:val="clear"/>
-            <w:tcMar>
-              <w:top w:w="100.0" w:type="dxa"/>
-              <w:left w:w="100.0" w:type="dxa"/>
-              <w:bottom w:w="100.0" w:type="dxa"/>
-              <w:right w:w="100.0" w:type="dxa"/>
-            </w:tcMar>
-            <w:vAlign w:val="top"/>
-          </w:tcPr>
-          <w:p>
-            <w:pPr>
-              <w:spacing w:line="240" w:lineRule="auto"/>
-            </w:pPr>
-            <w:r>
-              <w:t xml:space="preserve">ALLOW MISTAKES to happen, let your child figure out a way </w:t>
+              <w:t xml:space="preserve">Okulandelayo, vumela amaphutha ukuthi enzeke. </w:t>
+            </w:r>
+          </w:p>
+          <w:p>
+            <w:pPr>
+              <w:spacing w:line="240" w:lineRule="auto"/>
+            </w:pPr>
+          </w:p>
+          <w:p>
+            <w:pPr>
+              <w:spacing w:line="240" w:lineRule="auto"/>
+            </w:pPr>
+            <w:r>
+              <w:t xml:space="preserve">Ukuqala, vumela umntwana wakhho enze amaphutha. Lokhu kuyamuvumela ukufunda emaphutheni akhe, ekugcineni kusiza ukuthi afunde futhi akhule. </w:t>
+            </w:r>
+          </w:p>
+          <w:p>
+            <w:pPr>
+              <w:spacing w:line="240" w:lineRule="auto"/>
+            </w:pPr>
+          </w:p>
+          <w:p>
+            <w:pPr>
+              <w:spacing w:line="240" w:lineRule="auto"/>
+            </w:pPr>
+            <w:r>
+              <w:t xml:space="preserve">Njengomzali, ungalingeka ukuthi uxazulele izinkinga zomntwana wakho, kakhulukazi uma wazi kangcono. Kodwa, lokhu angeke kumsize ukuxazulula izinkinga zakhe. </w:t>
+            </w:r>
+          </w:p>
+          <w:p>
+            <w:pPr>
+              <w:spacing w:line="240" w:lineRule="auto"/>
+            </w:pPr>
+          </w:p>
+          <w:p>
+            <w:pPr>
+              <w:spacing w:line="240" w:lineRule="auto"/>
+            </w:pPr>
+            <w:r>
+              <w:t xml:space="preserve">Esikhundleni, yenza kube injwayelo ukukhuluma nomntwana wakho ngamaphutha akhe futhi umvumele athole indlela yokulungisa izinkinga zakhe futhi wenze kangcono ngokuzayo. </w:t>
+            </w:r>
+          </w:p>
+        </w:tc>
+        <w:tc>
+          <w:tcPr>
+            <w:shd w:fill="auto" w:val="clear"/>
+            <w:tcMar>
+              <w:top w:w="100.0" w:type="dxa"/>
+              <w:left w:w="100.0" w:type="dxa"/>
+              <w:bottom w:w="100.0" w:type="dxa"/>
+              <w:right w:w="100.0" w:type="dxa"/>
+            </w:tcMar>
+            <w:vAlign w:val="top"/>
+          </w:tcPr>
+          <w:p>
+            <w:pPr>
+              <w:spacing w:line="240" w:lineRule="auto"/>
+            </w:pPr>
+            <w:r>
+              <w:t xml:space="preserve">VUMELA AMAPHUTHA enzeke, dedela umntwana wakho athole indlela </w:t>
             </w:r>
           </w:p>
         </w:tc>
@@ -2239,50 +2239,50 @@
               <w:spacing w:line="240" w:lineRule="auto"/>
             </w:pPr>
             <w:r>
-              <w:t xml:space="preserve">Finally, share. </w:t>
-            </w:r>
-          </w:p>
-          <w:p>
-            <w:pPr>
-              <w:spacing w:line="240" w:lineRule="auto"/>
-            </w:pPr>
-          </w:p>
-          <w:p>
-            <w:pPr>
-              <w:spacing w:line="240" w:lineRule="auto"/>
-            </w:pPr>
-            <w:r>
-              <w:t xml:space="preserve">Try sharing your own failures with your child. Discuss how they helped you develop and grow. By doing this, you help your child learn that you do not have to be perfect all the time. </w:t>
-            </w:r>
-          </w:p>
-          <w:p>
-            <w:pPr>
-              <w:spacing w:line="240" w:lineRule="auto"/>
-            </w:pPr>
-          </w:p>
-          <w:p>
-            <w:pPr>
-              <w:spacing w:line="240" w:lineRule="auto"/>
-            </w:pPr>
-          </w:p>
-        </w:tc>
-        <w:tc>
-          <w:tcPr>
-            <w:shd w:fill="auto" w:val="clear"/>
-            <w:tcMar>
-              <w:top w:w="100.0" w:type="dxa"/>
-              <w:left w:w="100.0" w:type="dxa"/>
-              <w:bottom w:w="100.0" w:type="dxa"/>
-              <w:right w:w="100.0" w:type="dxa"/>
-            </w:tcMar>
-            <w:vAlign w:val="top"/>
-          </w:tcPr>
-          <w:p>
-            <w:pPr>
-              <w:spacing w:line="240" w:lineRule="auto"/>
-            </w:pPr>
-            <w:r>
-              <w:t xml:space="preserve">SHARE your own failures </w:t>
+              <w:t xml:space="preserve">Okokugcina, yethula. </w:t>
+            </w:r>
+          </w:p>
+          <w:p>
+            <w:pPr>
+              <w:spacing w:line="240" w:lineRule="auto"/>
+            </w:pPr>
+          </w:p>
+          <w:p>
+            <w:pPr>
+              <w:spacing w:line="240" w:lineRule="auto"/>
+            </w:pPr>
+            <w:r>
+              <w:t xml:space="preserve">Zama ukwethula ukwehluleka kwakho kumntwana wakho. Xoxa ngokuthi kukusize kanjani ukukhula. Ngokwenza lokhu, usiza umntwana wakho ukufunda ukuthi akekho umuntu ongawenzi amaphutha. </w:t>
+            </w:r>
+          </w:p>
+          <w:p>
+            <w:pPr>
+              <w:spacing w:line="240" w:lineRule="auto"/>
+            </w:pPr>
+          </w:p>
+          <w:p>
+            <w:pPr>
+              <w:spacing w:line="240" w:lineRule="auto"/>
+            </w:pPr>
+          </w:p>
+        </w:tc>
+        <w:tc>
+          <w:tcPr>
+            <w:shd w:fill="auto" w:val="clear"/>
+            <w:tcMar>
+              <w:top w:w="100.0" w:type="dxa"/>
+              <w:left w:w="100.0" w:type="dxa"/>
+              <w:bottom w:w="100.0" w:type="dxa"/>
+              <w:right w:w="100.0" w:type="dxa"/>
+            </w:tcMar>
+            <w:vAlign w:val="top"/>
+          </w:tcPr>
+          <w:p>
+            <w:pPr>
+              <w:spacing w:line="240" w:lineRule="auto"/>
+            </w:pPr>
+            <w:r>
+              <w:t xml:space="preserve">YETHULA ukwehluleka kwakho </w:t>
             </w:r>
           </w:p>
         </w:tc>
@@ -2325,7 +2325,7 @@
               <w:spacing w:line="240" w:lineRule="auto"/>
             </w:pPr>
             <w:r>
-              <w:t xml:space="preserve">Your home activity is to share a story with your child about a time you learned from a mistake. It can be something from when you were a child yourself or another life lesson. </w:t>
+              <w:t xml:space="preserve">Umsebenzi wakho wasekhaya ukwethula indaba nomntwana wakho ngesikhathi lapho owenza iphutha wafunda. Kungaba into owayenza usemncane noma esinye isifundo sempilo. </w:t>
             </w:r>
           </w:p>
           <w:p>
@@ -2358,28 +2358,28 @@
               <w:spacing w:line="240" w:lineRule="auto"/>
             </w:pPr>
             <w:r>
-              <w:t xml:space="preserve">Learning from experience </w:t>
-            </w:r>
-          </w:p>
-          <w:p>
-            <w:pPr>
-              <w:spacing w:line="240" w:lineRule="auto"/>
-            </w:pPr>
-          </w:p>
-          <w:p>
-            <w:pPr>
-              <w:spacing w:line="240" w:lineRule="auto"/>
-            </w:pPr>
-            <w:r>
-              <w:t xml:space="preserve">HOME ACTIVITY </w:t>
-            </w:r>
-          </w:p>
-          <w:p>
-            <w:pPr>
-              <w:spacing w:line="240" w:lineRule="auto"/>
-            </w:pPr>
-            <w:r>
-              <w:t xml:space="preserve">Share a story with your child </w:t>
+              <w:t xml:space="preserve">Ukufunda ngokwesipiliyoni </w:t>
+            </w:r>
+          </w:p>
+          <w:p>
+            <w:pPr>
+              <w:spacing w:line="240" w:lineRule="auto"/>
+            </w:pPr>
+          </w:p>
+          <w:p>
+            <w:pPr>
+              <w:spacing w:line="240" w:lineRule="auto"/>
+            </w:pPr>
+            <w:r>
+              <w:t xml:space="preserve">UMSEBENZI WASEKHAYA </w:t>
+            </w:r>
+          </w:p>
+          <w:p>
+            <w:pPr>
+              <w:spacing w:line="240" w:lineRule="auto"/>
+            </w:pPr>
+            <w:r>
+              <w:t xml:space="preserve">Yethula indaba kumntwana wakho </w:t>
             </w:r>
           </w:p>
         </w:tc>
@@ -2563,89 +2563,89 @@
               <w:spacing w:line="240" w:lineRule="auto"/>
             </w:pPr>
             <w:r>
-              <w:t xml:space="preserve">Hello, it’s great to see you again on JabuChat! </w:t>
-            </w:r>
-          </w:p>
-          <w:p>
-            <w:pPr>
-              <w:spacing w:line="240" w:lineRule="auto"/>
-            </w:pPr>
-          </w:p>
-          <w:p>
-            <w:pPr>
-              <w:widowControl w:val="0"/>
-              <w:spacing w:line="240" w:lineRule="auto"/>
-            </w:pPr>
-            <w:r>
-              <w:t xml:space="preserve">This lesson is about helping you support your child’s healthy development as they grow and change. </w:t>
+              <w:t xml:space="preserve">Sawubona, kwakuhle ukukubona futhi kuJabuChat! </w:t>
+            </w:r>
+          </w:p>
+          <w:p>
+            <w:pPr>
+              <w:spacing w:line="240" w:lineRule="auto"/>
+            </w:pPr>
+          </w:p>
+          <w:p>
+            <w:pPr>
+              <w:widowControl w:val="0"/>
+              <w:spacing w:line="240" w:lineRule="auto"/>
+            </w:pPr>
+            <w:r>
+              <w:t xml:space="preserve">Lesi isifundo simayelana nokusiza wena ngokweseka ukukhula komntwana wakho njengoba ekhula futhi eshintsha. </w:t>
               <w:br w:type="textWrapping"/>
               <w:br w:type="textWrapping"/>
-              <w:t xml:space="preserve">Children have different abilities at different stages of their development. So, it is important to be aware of your child’s skills at this stage. This helps you plan activities for them that match what they can do and helps you have realistic expectations of them. At this stage of development, children are curious about their surroundings and want to learn how to do things on their own. They will also begin to explore the world more and express themselves using emotions and language. </w:t>
-            </w:r>
-          </w:p>
-          <w:p>
-            <w:pPr>
-              <w:spacing w:line="240" w:lineRule="auto"/>
-            </w:pPr>
-          </w:p>
-          <w:p>
-            <w:pPr>
-              <w:spacing w:line="240" w:lineRule="auto"/>
-            </w:pPr>
-            <w:r>
-              <w:t xml:space="preserve">To support the healthy development of your child, here are these three tips: Be patient, explore safely, and encourage sharing. </w:t>
-            </w:r>
-          </w:p>
-          <w:p>
-            <w:pPr>
-              <w:spacing w:line="240" w:lineRule="auto"/>
-            </w:pPr>
-          </w:p>
-          <w:p>
-            <w:pPr>
-              <w:spacing w:line="240" w:lineRule="auto"/>
-            </w:pPr>
-            <w:r>
-              <w:t xml:space="preserve">Ready to learn more? </w:t>
-            </w:r>
-          </w:p>
-        </w:tc>
-        <w:tc>
-          <w:tcPr>
-            <w:shd w:fill="auto" w:val="clear"/>
-            <w:tcMar>
-              <w:top w:w="100.0" w:type="dxa"/>
-              <w:left w:w="100.0" w:type="dxa"/>
-              <w:bottom w:w="100.0" w:type="dxa"/>
-              <w:right w:w="100.0" w:type="dxa"/>
-            </w:tcMar>
-            <w:vAlign w:val="top"/>
-          </w:tcPr>
-          <w:p>
-            <w:pPr>
-              <w:spacing w:line="240" w:lineRule="auto"/>
-            </w:pPr>
-            <w:r>
-              <w:t xml:space="preserve">How Your Toddler is Changing </w:t>
-            </w:r>
-          </w:p>
-          <w:p>
-            <w:pPr>
-              <w:spacing w:line="240" w:lineRule="auto"/>
-            </w:pPr>
-          </w:p>
-          <w:p>
-            <w:pPr>
-              <w:spacing w:line="240" w:lineRule="auto"/>
-            </w:pPr>
-            <w:r>
-              <w:t xml:space="preserve">BE PATIENT </w:t>
+              <w:t xml:space="preserve">Abantwana banamakhono ahlukile ezigabeni ezehlukile ekukhuleni kwabo. Ngakho ke, kubalulekile ukubona amakhono omntwana wakho kulesi isigaba. Lokhu kukusiza ukuhlela imisebenzi yakhe ehambelana nezinto akwazi ukuzenza futhi kukusiza ukuthi ungalindeli okungaphezu kwamandla akhe. Kulesi isigaba sokukhula, abantwana banemibuzo ngandawo abakuyona futhi bafuna ukuzifundela ukwenza izinto. Bese bazoqala ukuhlola umhlaba kakhulu futhi kakwazise ngabo ngemizwa nangolimi. </w:t>
+            </w:r>
+          </w:p>
+          <w:p>
+            <w:pPr>
+              <w:spacing w:line="240" w:lineRule="auto"/>
+            </w:pPr>
+          </w:p>
+          <w:p>
+            <w:pPr>
+              <w:spacing w:line="240" w:lineRule="auto"/>
+            </w:pPr>
+            <w:r>
+              <w:t xml:space="preserve">Ukweseka ukukhula komntwana wakho, nawa amathiphu amathathu: Bekezela, hlola ngokuphephile, futhi khuthaza ukwethula. </w:t>
+            </w:r>
+          </w:p>
+          <w:p>
+            <w:pPr>
+              <w:spacing w:line="240" w:lineRule="auto"/>
+            </w:pPr>
+          </w:p>
+          <w:p>
+            <w:pPr>
+              <w:spacing w:line="240" w:lineRule="auto"/>
+            </w:pPr>
+            <w:r>
+              <w:t xml:space="preserve">Usulungele ukufunda ngokwengeziwe? </w:t>
+            </w:r>
+          </w:p>
+        </w:tc>
+        <w:tc>
+          <w:tcPr>
+            <w:shd w:fill="auto" w:val="clear"/>
+            <w:tcMar>
+              <w:top w:w="100.0" w:type="dxa"/>
+              <w:left w:w="100.0" w:type="dxa"/>
+              <w:bottom w:w="100.0" w:type="dxa"/>
+              <w:right w:w="100.0" w:type="dxa"/>
+            </w:tcMar>
+            <w:vAlign w:val="top"/>
+          </w:tcPr>
+          <w:p>
+            <w:pPr>
+              <w:spacing w:line="240" w:lineRule="auto"/>
+            </w:pPr>
+            <w:r>
+              <w:t xml:space="preserve">Umntwana Wakho Omncane Ushintsha Kanjani </w:t>
+            </w:r>
+          </w:p>
+          <w:p>
+            <w:pPr>
+              <w:spacing w:line="240" w:lineRule="auto"/>
+            </w:pPr>
+          </w:p>
+          <w:p>
+            <w:pPr>
+              <w:spacing w:line="240" w:lineRule="auto"/>
+            </w:pPr>
+            <w:r>
+              <w:t xml:space="preserve">BEKEZELA </w:t>
               <w:br w:type="textWrapping"/>
               <w:br w:type="textWrapping"/>
-              <w:t xml:space="preserve">EXPLORE SAFELY </w:t>
+              <w:t xml:space="preserve">HLOLA NGOKUPHEPHILE </w:t>
               <w:br w:type="textWrapping"/>
               <w:br w:type="textWrapping"/>
-              <w:t xml:space="preserve">ENCOURAGE SHARING </w:t>
+              <w:t xml:space="preserve">KHUTHAZA UKWETHULA </w:t>
             </w:r>
           </w:p>
         </w:tc>
@@ -2685,61 +2685,61 @@
           </w:tcPr>
           <w:p>
             <w:r>
-              <w:t xml:space="preserve">Firstly, be patient. </w:t>
+              <w:t xml:space="preserve">Okokuqala, bekezela. </w:t>
             </w:r>
           </w:p>
           <w:p/>
           <w:p>
             <w:r>
-              <w:t xml:space="preserve">Take the time to be patient while your child learns new things. They may struggle at first, but remember, with time and practice, they will succeed. </w:t>
+              <w:t xml:space="preserve">Thatha isikhathi sokubekezela uma umntwana wakho efunda izinto ezintsha. Kungabanzima ekuqaleni, kodwa khumbula, ngesikhathi nokujwayela, bazophumelela. </w:t>
             </w:r>
           </w:p>
           <w:p/>
           <w:p>
             <w:r>
-              <w:t xml:space="preserve">You can also support them by helping them break large tasks into smaller tasks appropriate for their age. </w:t>
+              <w:t xml:space="preserve">Ungameseka ngokumusiza benze imisebenzi emikhulu ube imisebenzi emincane ngendlela ehambelana neminyaka yakhe. </w:t>
             </w:r>
             <w:r>
               <w:rPr>
                 <w:color w:val="0d0d0d"/>
                 <w:highlight w:val="white"/>
               </w:rPr>
-              <w:t xml:space="preserve">Use words of encouragement to motivate them and praise each step.</w:t>
-            </w:r>
-          </w:p>
-          <w:p>
-            <w:r>
-              <w:t xml:space="preserve">Your child may express feelings dramatically. This is OK! In time, your child will learn to manage their emotions.</w:t>
+              <w:t xml:space="preserve">Sebenzisa amagama akhuthanayo futhi uncome izinyathelo zakhe.</w:t>
+            </w:r>
+          </w:p>
+          <w:p>
+            <w:r>
+              <w:t xml:space="preserve">Umntwana wakho usho imizwa yakhe ngendlela enehaba. Lokhu KULUNGILE! Ngokuhamba kwesikhathi, umntwana wakho uzofunda ukumelana nemizwa yakhe.</w:t>
             </w:r>
           </w:p>
           <w:p/>
           <w:p>
             <w:r>
-              <w:t xml:space="preserve">Following that, explore safely. </w:t>
+              <w:t xml:space="preserve">Okulandela lokho, hlola ngokuphephile. </w:t>
             </w:r>
           </w:p>
           <w:p/>
           <w:p>
             <w:r>
-              <w:t xml:space="preserve">As your child grows, they will naturally become more curious and do more by themselves as they observe the world around them. Be aware of what they do, but encourage them to experience fun activities safely!</w:t>
+              <w:t xml:space="preserve">Njengoba umntwana wakho ekhula, bazobanemibuzo futhi bazenzele ngokwengeziwe uma bebheka umhlaba abakuwo. Bheka ukuthi wenzani, kodwa umukhuthaze ukuzama imisebenzi ejabulisayo ngokuphephile!</w:t>
             </w:r>
           </w:p>
           <w:p/>
           <w:p>
             <w:r>
-              <w:t xml:space="preserve">For example, if your child wants to do tasks on their own, such as tying their own shoelaces or combing their own hair, take the time to teach them and help them do it safely.</w:t>
+              <w:t xml:space="preserve">Ngokwesibonelo, uma umntwana wakho efuna ukwenza izinto eyedwa, njengokufasa izicathulo noma ukukama izinwele zakhe, thatha isikhathi umufundise futhi umusize ukukwenza ngokuphephile.</w:t>
             </w:r>
           </w:p>
           <w:p/>
           <w:p>
             <w:r>
-              <w:t xml:space="preserve">Finally, encourage sharing.</w:t>
+              <w:t xml:space="preserve">Okokugcina, khuthaza ukwethula.</w:t>
             </w:r>
           </w:p>
           <w:p/>
           <w:p>
             <w:r>
-              <w:t xml:space="preserve">Your child may not like to lose or take turns at first, but the idea of sharing can definitely be taught, especially through play! Make sure to praise your child when they share their things with others to help them learn. </w:t>
+              <w:t xml:space="preserve">Umntwana wakho kungenzeka engathandi ukuhluleka noma ukushintshisana ekuqaleni, kodwa umbono wokwethula ungafundiswa, kakhulukazi ngokudlala! Qiniseka ukuncoma umntwana wakho uma ethula izinto zabo nabanye ukumusiza afunde. </w:t>
             </w:r>
           </w:p>
           <w:p/>
@@ -2760,13 +2760,13 @@
               <w:spacing w:line="240" w:lineRule="auto"/>
             </w:pPr>
             <w:r>
-              <w:t xml:space="preserve">BE PATIENT </w:t>
+              <w:t xml:space="preserve">BEKEZELA </w:t>
               <w:br w:type="textWrapping"/>
               <w:br w:type="textWrapping"/>
-              <w:t xml:space="preserve">EXPLORE SAFELY </w:t>
+              <w:t xml:space="preserve">HLOLA NGOKUPHEPHILE </w:t>
               <w:br w:type="textWrapping"/>
               <w:br w:type="textWrapping"/>
-              <w:t xml:space="preserve">ENCOURAGE SHARING </w:t>
+              <w:t xml:space="preserve">KHUTHAZA UKWETHULA </w:t>
             </w:r>
           </w:p>
           <w:p>
@@ -2819,7 +2819,7 @@
           </w:tcPr>
           <w:p>
             <w:r>
-              <w:t xml:space="preserve">Your child is changing and you are doing a great job of helping them grow!</w:t>
+              <w:t xml:space="preserve">Umntwana wakho uyashintsha futhi wenza umsebenzi omuhle ngokusiza ukukhula kwakhe!</w:t>
             </w:r>
           </w:p>
           <w:p/>
@@ -2828,68 +2828,68 @@
               <w:spacing w:line="240" w:lineRule="auto"/>
             </w:pPr>
             <w:r>
-              <w:t xml:space="preserve">Your home activity is to complete your child's development assessment. To get started, type GROW. Can you complete the assessment today? </w:t>
-            </w:r>
-          </w:p>
-        </w:tc>
-        <w:tc>
-          <w:tcPr>
-            <w:shd w:fill="auto" w:val="clear"/>
-            <w:tcMar>
-              <w:top w:w="100.0" w:type="dxa"/>
-              <w:left w:w="100.0" w:type="dxa"/>
-              <w:bottom w:w="100.0" w:type="dxa"/>
-              <w:right w:w="100.0" w:type="dxa"/>
-            </w:tcMar>
-            <w:vAlign w:val="top"/>
-          </w:tcPr>
-          <w:p>
-            <w:pPr>
-              <w:spacing w:line="240" w:lineRule="auto"/>
-            </w:pPr>
-            <w:r>
-              <w:t xml:space="preserve">How Your Toddler is Changing  </w:t>
-            </w:r>
-          </w:p>
-          <w:p>
-            <w:pPr>
-              <w:spacing w:line="240" w:lineRule="auto"/>
-            </w:pPr>
-          </w:p>
-          <w:p>
-            <w:pPr>
-              <w:spacing w:line="240" w:lineRule="auto"/>
-            </w:pPr>
-            <w:r>
-              <w:t xml:space="preserve">HOME ACTIVITY </w:t>
-            </w:r>
-          </w:p>
-          <w:p>
-            <w:pPr>
-              <w:spacing w:line="240" w:lineRule="auto"/>
-            </w:pPr>
-            <w:r>
-              <w:t xml:space="preserve">Complete your child's development assessment. To get started, type GROW</w:t>
-            </w:r>
-          </w:p>
-        </w:tc>
-        <w:tc>
-          <w:tcPr>
-            <w:shd w:fill="auto" w:val="clear"/>
-            <w:tcMar>
-              <w:top w:w="100.0" w:type="dxa"/>
-              <w:left w:w="100.0" w:type="dxa"/>
-              <w:bottom w:w="100.0" w:type="dxa"/>
-              <w:right w:w="100.0" w:type="dxa"/>
-            </w:tcMar>
-            <w:vAlign w:val="top"/>
-          </w:tcPr>
-          <w:p>
-            <w:pPr>
-              <w:spacing w:line="240" w:lineRule="auto"/>
-            </w:pPr>
-            <w:r>
-              <w:t xml:space="preserve">Phone with Grow on Screen </w:t>
+              <w:t xml:space="preserve">Umsebenzi yakho wasekhaya ukuqeda ukuhlola kokukhula komntwana wakho. Ukuqala, bhala u KHULA. Uzokwazi ukuqeda ukuhlolwa namhlanje? </w:t>
+            </w:r>
+          </w:p>
+        </w:tc>
+        <w:tc>
+          <w:tcPr>
+            <w:shd w:fill="auto" w:val="clear"/>
+            <w:tcMar>
+              <w:top w:w="100.0" w:type="dxa"/>
+              <w:left w:w="100.0" w:type="dxa"/>
+              <w:bottom w:w="100.0" w:type="dxa"/>
+              <w:right w:w="100.0" w:type="dxa"/>
+            </w:tcMar>
+            <w:vAlign w:val="top"/>
+          </w:tcPr>
+          <w:p>
+            <w:pPr>
+              <w:spacing w:line="240" w:lineRule="auto"/>
+            </w:pPr>
+            <w:r>
+              <w:t xml:space="preserve">Umntwana Wakho Omncane Ushintsha Kanjani  </w:t>
+            </w:r>
+          </w:p>
+          <w:p>
+            <w:pPr>
+              <w:spacing w:line="240" w:lineRule="auto"/>
+            </w:pPr>
+          </w:p>
+          <w:p>
+            <w:pPr>
+              <w:spacing w:line="240" w:lineRule="auto"/>
+            </w:pPr>
+            <w:r>
+              <w:t xml:space="preserve">UMSEBENZI WASEKHAYA </w:t>
+            </w:r>
+          </w:p>
+          <w:p>
+            <w:pPr>
+              <w:spacing w:line="240" w:lineRule="auto"/>
+            </w:pPr>
+            <w:r>
+              <w:t xml:space="preserve">Qedela ukuhlolwa okumayelana nokukhula komntwana wakho. Ukuqala, bhala u KHULA</w:t>
+            </w:r>
+          </w:p>
+        </w:tc>
+        <w:tc>
+          <w:tcPr>
+            <w:shd w:fill="auto" w:val="clear"/>
+            <w:tcMar>
+              <w:top w:w="100.0" w:type="dxa"/>
+              <w:left w:w="100.0" w:type="dxa"/>
+              <w:bottom w:w="100.0" w:type="dxa"/>
+              <w:right w:w="100.0" w:type="dxa"/>
+            </w:tcMar>
+            <w:vAlign w:val="top"/>
+          </w:tcPr>
+          <w:p>
+            <w:pPr>
+              <w:spacing w:line="240" w:lineRule="auto"/>
+            </w:pPr>
+            <w:r>
+              <w:t xml:space="preserve">Ifoni eno Khula Esikrinini </w:t>
             </w:r>
           </w:p>
         </w:tc>
@@ -3085,7 +3085,7 @@
               <w:pStyle w:val="P68B1DB1-Normal5"/>
             </w:pPr>
             <w:r>
-              <w:t xml:space="preserve">Hello, it’s great to see you again on JabuChat! </w:t>
+              <w:t xml:space="preserve">Sawubona, kwakuhle ukukubona futhi kuJabuChat! </w:t>
             </w:r>
           </w:p>
           <w:p>
@@ -3107,10 +3107,10 @@
               </w:rPr>
             </w:pPr>
             <w:r>
-              <w:t xml:space="preserve">This lesson is about helping you support your child’s healthy development as they grow and change. </w:t>
+              <w:t xml:space="preserve">Lesi isifundo simayelana nokusiza wena ngokweseka ukukhula komntwana wakho njengoba ekhula futhi eshintsha. </w:t>
               <w:br w:type="textWrapping"/>
               <w:br w:type="textWrapping"/>
-              <w:t xml:space="preserve">Children have different abilities at different stages of their development. So, it is important to be aware of your child’s skills at this stage. This helps you plan activities for them that match what they can do and helps you have realistic expectations of them.</w:t>
+              <w:t xml:space="preserve">Abantwana banamakhono ahlukile ezigabeni ezehlukile ekukhuleni kwabo. Ngakho ke, kubalulekile ukubona amakhono omntwana wakho kulesi isigaba. Lokhu kukusiza ukuhlela imisebenzi yakhe ehambelana nezinto akwazi ukuzenza futhi kukusiza ukuthi ungalindeli okungaphezu kwamandla akhe.</w:t>
             </w:r>
             <w:r>
               <w:rPr>
@@ -3139,7 +3139,7 @@
               </w:rPr>
             </w:pPr>
             <w:r>
-              <w:t xml:space="preserve">From these activities, they learn what is expected of them and how to interact with others. They will have a lot of questions about their environment.</w:t>
+              <w:t xml:space="preserve">Kulemisebenzi, uzofunda ukuthi yini elindelwe kuye nokuzwana nabanye abantu. Uzoba nemibuzo eminingi mayelana nendawo akuyo.</w:t>
             </w:r>
           </w:p>
           <w:p>
@@ -3160,7 +3160,7 @@
               </w:rPr>
             </w:pPr>
             <w:r>
-              <w:t xml:space="preserve">Here are two tips to support the healthy development of your child at this age: learn by playing and support curiosity. </w:t>
+              <w:t xml:space="preserve">Nawa amathiphu amabili awokweseka ukukhulma komntwana wakho okunempilo kuleminyaka okuyo: funda ngokudlala futhi useke ukubuza kwakhe. </w:t>
             </w:r>
           </w:p>
           <w:p>
@@ -3177,27 +3177,27 @@
               <w:spacing w:line="240" w:lineRule="auto"/>
             </w:pPr>
             <w:r>
-              <w:t xml:space="preserve">Ready to learn more? </w:t>
-            </w:r>
-          </w:p>
-        </w:tc>
-        <w:tc>
-          <w:tcPr>
-            <w:shd w:fill="auto" w:val="clear"/>
-            <w:tcMar>
-              <w:top w:w="100.0" w:type="dxa"/>
-              <w:left w:w="100.0" w:type="dxa"/>
-              <w:bottom w:w="100.0" w:type="dxa"/>
-              <w:right w:w="100.0" w:type="dxa"/>
-            </w:tcMar>
-            <w:vAlign w:val="top"/>
-          </w:tcPr>
-          <w:p>
-            <w:pPr>
-              <w:spacing w:line="240" w:lineRule="auto"/>
-            </w:pPr>
-            <w:r>
-              <w:t xml:space="preserve">How Your Young Child is Changing </w:t>
+              <w:t xml:space="preserve">Usulungele ukufunda ngokwengeziwe? </w:t>
+            </w:r>
+          </w:p>
+        </w:tc>
+        <w:tc>
+          <w:tcPr>
+            <w:shd w:fill="auto" w:val="clear"/>
+            <w:tcMar>
+              <w:top w:w="100.0" w:type="dxa"/>
+              <w:left w:w="100.0" w:type="dxa"/>
+              <w:bottom w:w="100.0" w:type="dxa"/>
+              <w:right w:w="100.0" w:type="dxa"/>
+            </w:tcMar>
+            <w:vAlign w:val="top"/>
+          </w:tcPr>
+          <w:p>
+            <w:pPr>
+              <w:spacing w:line="240" w:lineRule="auto"/>
+            </w:pPr>
+            <w:r>
+              <w:t xml:space="preserve">Umntwana Wakho Omncane Ushintsha Kanjani </w:t>
             </w:r>
           </w:p>
           <w:p>
@@ -3219,10 +3219,10 @@
               <w:pStyle w:val="P68B1DB1-Normal5"/>
             </w:pPr>
             <w:r>
-              <w:t xml:space="preserve">LEARN BY PLAYING </w:t>
+              <w:t xml:space="preserve">FUNDA NGOKUDLALA </w:t>
               <w:br w:type="textWrapping"/>
               <w:br w:type="textWrapping"/>
-              <w:t xml:space="preserve">SUPPORT CURIOSITY </w:t>
+              <w:t xml:space="preserve">YESEKA UKUBA NEMIBUZO </w:t>
             </w:r>
           </w:p>
         </w:tc>
@@ -3266,7 +3266,7 @@
           </w:tcPr>
           <w:p>
             <w:r>
-              <w:t xml:space="preserve">Firstly, learn by playing. </w:t>
+              <w:t xml:space="preserve">Okokuqala, funda ngokudlala. </w:t>
             </w:r>
           </w:p>
           <w:p/>
@@ -3275,41 +3275,41 @@
               <w:spacing w:line="240" w:lineRule="auto"/>
             </w:pPr>
             <w:r>
-              <w:t xml:space="preserve">When your child is at this age, play, play, play! Through play, your child will develop relationships with other children and understand how to interact with others. </w:t>
-            </w:r>
-          </w:p>
-          <w:p>
-            <w:pPr>
-              <w:spacing w:line="240" w:lineRule="auto"/>
-            </w:pPr>
-          </w:p>
-          <w:p>
-            <w:r>
-              <w:t xml:space="preserve">Your child may not like to lose, share or take turns initially, but the idea of sharing can definitely be taught. Playing is a great way to do this. Make sure to praise your child when they follow the rules, accept defeat, or play nicely with others. </w:t>
+              <w:t xml:space="preserve">Uma umntwana wakho ekuleminyaka, dlala, dlala, dlala! Ngokudlala, umntwana wakho ukukwakha ubudlelwano nabanye abantwana futhi aqondisise ukuzwana nabaye. </w:t>
+            </w:r>
+          </w:p>
+          <w:p>
+            <w:pPr>
+              <w:spacing w:line="240" w:lineRule="auto"/>
+            </w:pPr>
+          </w:p>
+          <w:p>
+            <w:r>
+              <w:t xml:space="preserve">Umntwana wakho kungenzeka engathandi ukuhluleka, ukwethula noma ukushintshisana ekuqaleni, kodwa umbono wokwethula ungafundiswa. Ukudlala indlela enhle yokwenza lokhu. Qiniseka ukuthi uncoma umntwana wakho uma elandela imithetho, amukela ukunqotshwa, noma edlala kahle nabanye. </w:t>
             </w:r>
           </w:p>
           <w:p/>
           <w:p>
             <w:r>
-              <w:t xml:space="preserve">Our second tip is to support curiosity. </w:t>
+              <w:t xml:space="preserve">Ithiphu yethu yesibili ukweseka ukuba nemibuzo. </w:t>
             </w:r>
           </w:p>
           <w:p/>
           <w:p>
             <w:r>
-              <w:t xml:space="preserve">Your child may find it hard to know fantasy from the real world, so they may express feelings in a bigger way than it seems they need to. Don’t worry, that’s perfectly alright! Over time, your child will learn to manage their emotions. </w:t>
+              <w:t xml:space="preserve">Umntwana wakho angathola kunzima ukuhlukanisa iphupho emhlabeni wangempela, ngakho ke kungengenzeka ethule imizwa yakhe ngendlela enkulu engafanele. Ungakhathazeki, lokho kulungile ngokuphelele! Ngokuhamba kwesikhathi, umntwana wakho uzofunda ukuphatha imizwa yakhe. </w:t>
             </w:r>
           </w:p>
           <w:p/>
           <w:p>
             <w:r>
-              <w:t xml:space="preserve">Your child may also talk a lot and have many questions. You can respond with short but honest answers to satisfy their curiosity. </w:t>
+              <w:t xml:space="preserve">Umntwana wakho kungengenzeka akhulume kakhulu futhi abe nrmibuzo eminingi. Ungamupha izimpendulo ezimfishane kodwa ezineqiniso ukwenelisa ukubuza kwakhe. </w:t>
             </w:r>
           </w:p>
           <w:p/>
           <w:p>
             <w:r>
-              <w:t xml:space="preserve">Remember, your child may repeat the question or ask follow up questions to learn more. During such times, take a pause and be calm as you support their interest in learning and continue to answer.</w:t>
+              <w:t xml:space="preserve">Khumbula, umntwana wakho angaphinda umbuzo noma alandele ngeminye imibuzo ukuze afunde ngokwengeziwe. Ngezikhathi ezinjena, thatha ikhefu futhi uzole njengoba useka into ayithandayo ngokufunda uqhubeke uphendule.</w:t>
             </w:r>
           </w:p>
           <w:p/>
@@ -3335,10 +3335,10 @@
               <w:pStyle w:val="P68B1DB1-Normal5"/>
             </w:pPr>
             <w:r>
-              <w:t xml:space="preserve">LEARN BY PLAYING </w:t>
+              <w:t xml:space="preserve">FUNDA NGOKUDLALA </w:t>
               <w:br w:type="textWrapping"/>
               <w:br w:type="textWrapping"/>
-              <w:t xml:space="preserve">SUPPORT CURIOSITY </w:t>
+              <w:t xml:space="preserve">YESEKA UKUBA NEMIBUZO </w:t>
             </w:r>
           </w:p>
         </w:tc>
@@ -3386,7 +3386,7 @@
           </w:tcPr>
           <w:p>
             <w:r>
-              <w:t xml:space="preserve">Your child is changing and you are doing a great job of helping them grow!</w:t>
+              <w:t xml:space="preserve">Umntwana wakho uyashintsha futhi wenza umsebenzi omuhle ngokusiza ukukhula kwakhe!</w:t>
             </w:r>
           </w:p>
           <w:p/>
@@ -3395,7 +3395,7 @@
               <w:spacing w:line="240" w:lineRule="auto"/>
             </w:pPr>
             <w:r>
-              <w:t xml:space="preserve">Your home activity is to complete your child's development assessment. To get started, type GROW. Can you complete the assessment today? </w:t>
+              <w:t xml:space="preserve">Umsebenzi yakho wasekhaya ukuqeda ukuhlola kokukhula komntwana wakho. Ukuqala, bhala u KHULA. Uzokwazi ukuqeda ukuhlolwa namhlanje? </w:t>
             </w:r>
           </w:p>
         </w:tc>
@@ -3419,7 +3419,7 @@
               </w:rPr>
             </w:pPr>
             <w:r>
-              <w:t xml:space="preserve">How Your Young Child is Changing</w:t>
+              <w:t xml:space="preserve">Umntwana Wakho Omncane Ushintsha Kanjani</w:t>
             </w:r>
             <w:r>
               <w:rPr>
@@ -3448,7 +3448,7 @@
               <w:pStyle w:val="P68B1DB1-Normal5"/>
             </w:pPr>
             <w:r>
-              <w:t xml:space="preserve">HOME ACTIVITY </w:t>
+              <w:t xml:space="preserve">UMSEBENZI WASEKHAYA </w:t>
             </w:r>
           </w:p>
           <w:p>
@@ -3460,7 +3460,7 @@
               </w:rPr>
             </w:pPr>
             <w:r>
-              <w:t xml:space="preserve">Complete your child's development assessment. To get started, type GROW</w:t>
+              <w:t xml:space="preserve">Qedela ukuhlolwa okumayelana nokukhula komntwana wakho. Ukuqala, bhala u KHULA</w:t>
             </w:r>
           </w:p>
         </w:tc>
@@ -3484,7 +3484,7 @@
               </w:rPr>
             </w:pPr>
             <w:r>
-              <w:t xml:space="preserve">Phone with Grow on Screen </w:t>
+              <w:t xml:space="preserve">Ifoni eno Khula Esikrinini </w:t>
             </w:r>
           </w:p>
         </w:tc>
@@ -3675,92 +3675,92 @@
               <w:spacing w:line="240" w:lineRule="auto"/>
             </w:pPr>
             <w:r>
-              <w:t xml:space="preserve">Hello, it’s great to see you again on JabuChat! </w:t>
-            </w:r>
-          </w:p>
-          <w:p>
-            <w:pPr>
-              <w:spacing w:line="240" w:lineRule="auto"/>
-            </w:pPr>
-          </w:p>
-          <w:p>
-            <w:pPr>
-              <w:widowControl w:val="0"/>
-              <w:spacing w:line="240" w:lineRule="auto"/>
-            </w:pPr>
-            <w:r>
-              <w:t xml:space="preserve">This lesson is about helping you support your child’s healthy development as they grow and change. </w:t>
+              <w:t xml:space="preserve">Sawubona, kwakuhle ukukubona futhi kuJabuChat! </w:t>
+            </w:r>
+          </w:p>
+          <w:p>
+            <w:pPr>
+              <w:spacing w:line="240" w:lineRule="auto"/>
+            </w:pPr>
+          </w:p>
+          <w:p>
+            <w:pPr>
+              <w:widowControl w:val="0"/>
+              <w:spacing w:line="240" w:lineRule="auto"/>
+            </w:pPr>
+            <w:r>
+              <w:t xml:space="preserve">Lesi isifundo simayelana nokusiza wena ngokweseka ukukhula komntwana wakho njengoba ekhula futhi eshintsha. </w:t>
               <w:br w:type="textWrapping"/>
               <w:br w:type="textWrapping"/>
-              <w:t xml:space="preserve">Children have different abilities at different stages of their development. So, it is important to be aware of your child’s skills at this stage. This helps you plan activities for them that match what they can do and helps you have realistic expectations of them.. </w:t>
-            </w:r>
-          </w:p>
-          <w:p>
-            <w:pPr>
-              <w:widowControl w:val="0"/>
-              <w:spacing w:line="240" w:lineRule="auto"/>
-            </w:pPr>
-          </w:p>
-          <w:p>
-            <w:pPr>
-              <w:widowControl w:val="0"/>
-            </w:pPr>
-            <w:r>
-              <w:t xml:space="preserve">Children at this stage will start to express themselves by wanting independence and trust. </w:t>
-            </w:r>
-          </w:p>
-          <w:p>
-            <w:pPr>
-              <w:widowControl w:val="0"/>
-            </w:pPr>
-            <w:r>
-              <w:t xml:space="preserve">They begin making their own choices, and they may talk back to adults to show that they know the correct answers. At the same time, they will show emotions in their own unique ways.</w:t>
-            </w:r>
-          </w:p>
-          <w:p>
-            <w:pPr>
-              <w:widowControl w:val="0"/>
-            </w:pPr>
-          </w:p>
-          <w:p>
-            <w:pPr>
-              <w:spacing w:line="240" w:lineRule="auto"/>
-            </w:pPr>
-            <w:r>
-              <w:t xml:space="preserve">Here are three tips to support the healthy development of your child at this age: find friends, support curiosity, and trust your child </w:t>
-            </w:r>
-          </w:p>
-          <w:p>
-            <w:pPr>
-              <w:spacing w:line="240" w:lineRule="auto"/>
-            </w:pPr>
-          </w:p>
-          <w:p>
-            <w:pPr>
-              <w:spacing w:line="240" w:lineRule="auto"/>
-            </w:pPr>
-            <w:r>
-              <w:t xml:space="preserve">Ready to learn more? </w:t>
-            </w:r>
-          </w:p>
-        </w:tc>
-        <w:tc>
-          <w:tcPr>
-            <w:shd w:fill="auto" w:val="clear"/>
-            <w:tcMar>
-              <w:top w:w="100.0" w:type="dxa"/>
-              <w:left w:w="100.0" w:type="dxa"/>
-              <w:bottom w:w="100.0" w:type="dxa"/>
-              <w:right w:w="100.0" w:type="dxa"/>
-            </w:tcMar>
-            <w:vAlign w:val="top"/>
-          </w:tcPr>
-          <w:p>
-            <w:pPr>
-              <w:spacing w:line="240" w:lineRule="auto"/>
-            </w:pPr>
-            <w:r>
-              <w:t xml:space="preserve">How Your Child is Changing </w:t>
+              <w:t xml:space="preserve">Abantwana banamakhono ahlukile ezigabeni ezehlukile ekukhuleni kwabo. Ngakho ke, kubalulekile ukubona amakhono omntwana wakho kulesi isigaba. Lokhu kukusiza ukuhlela imisebenzi yakhe ehambelana nezinto akwazi ukuzenza futhi kukusiza ukuthi ungalindeli okungaphezu kwamandla akhe.. </w:t>
+            </w:r>
+          </w:p>
+          <w:p>
+            <w:pPr>
+              <w:widowControl w:val="0"/>
+              <w:spacing w:line="240" w:lineRule="auto"/>
+            </w:pPr>
+          </w:p>
+          <w:p>
+            <w:pPr>
+              <w:widowControl w:val="0"/>
+            </w:pPr>
+            <w:r>
+              <w:t xml:space="preserve">Abantwana abakulesi isigaba baqala ukuzethula ngokufuna ukuzimela nokuthenjwa. </w:t>
+            </w:r>
+          </w:p>
+          <w:p>
+            <w:pPr>
+              <w:widowControl w:val="0"/>
+            </w:pPr>
+            <w:r>
+              <w:t xml:space="preserve">Baqala ngokuzithathela izinqumo, futhi bangaphendula abantu abadala ukutshengisa ukuthi bayayazi impendulo elungile. Kodwa futhi, bazotshengisa imizwa ngezindlela zabo ezikhethekile.</w:t>
+            </w:r>
+          </w:p>
+          <w:p>
+            <w:pPr>
+              <w:widowControl w:val="0"/>
+            </w:pPr>
+          </w:p>
+          <w:p>
+            <w:pPr>
+              <w:spacing w:line="240" w:lineRule="auto"/>
+            </w:pPr>
+            <w:r>
+              <w:t xml:space="preserve">Nawa amathiphu amathathu okweseka ukukhula kahle komntwana wakho kuleminyaka: thola abangani, Yeseka ukuba nemibuzo, futhi ukuthemba umntwana wakho </w:t>
+            </w:r>
+          </w:p>
+          <w:p>
+            <w:pPr>
+              <w:spacing w:line="240" w:lineRule="auto"/>
+            </w:pPr>
+          </w:p>
+          <w:p>
+            <w:pPr>
+              <w:spacing w:line="240" w:lineRule="auto"/>
+            </w:pPr>
+            <w:r>
+              <w:t xml:space="preserve">Usulungele ukufunda ngokwengeziwe? </w:t>
+            </w:r>
+          </w:p>
+        </w:tc>
+        <w:tc>
+          <w:tcPr>
+            <w:shd w:fill="auto" w:val="clear"/>
+            <w:tcMar>
+              <w:top w:w="100.0" w:type="dxa"/>
+              <w:left w:w="100.0" w:type="dxa"/>
+              <w:bottom w:w="100.0" w:type="dxa"/>
+              <w:right w:w="100.0" w:type="dxa"/>
+            </w:tcMar>
+            <w:vAlign w:val="top"/>
+          </w:tcPr>
+          <w:p>
+            <w:pPr>
+              <w:spacing w:line="240" w:lineRule="auto"/>
+            </w:pPr>
+            <w:r>
+              <w:t xml:space="preserve">Umntwana Wakho Omncane Ushintsha Kanjani </w:t>
             </w:r>
           </w:p>
           <w:p>
@@ -3782,13 +3782,13 @@
               <w:pStyle w:val="P68B1DB1-Normal5"/>
             </w:pPr>
             <w:r>
-              <w:t xml:space="preserve">FIND FRIENDS </w:t>
+              <w:t xml:space="preserve">THOLA ABANGANI </w:t>
               <w:br w:type="textWrapping"/>
               <w:br w:type="textWrapping"/>
-              <w:t xml:space="preserve">SUPPORT CURIOSITY </w:t>
+              <w:t xml:space="preserve">YESEKA UKUBA NEMIBUZO </w:t>
               <w:br w:type="textWrapping"/>
               <w:br w:type="textWrapping"/>
-              <w:t xml:space="preserve">TRUST YOUR CHILD </w:t>
+              <w:t xml:space="preserve">THEMBA UMNTWANA WAKHO </w:t>
             </w:r>
           </w:p>
         </w:tc>
@@ -3832,13 +3832,13 @@
           </w:tcPr>
           <w:p>
             <w:r>
-              <w:t xml:space="preserve">Firstly, find friends. </w:t>
+              <w:t xml:space="preserve">Okokuqala, thola abangani. </w:t>
             </w:r>
           </w:p>
           <w:p/>
           <w:p>
             <w:r>
-              <w:t xml:space="preserve">Your child will be interested in spending time with other children. So, support your child to make friends based on their interests. This can help them develop relationships with other children. Help your child learn how to share and play with others in a safe and fun way.</w:t>
+              <w:t xml:space="preserve">Umntwana wakho uzothanda ukuchitha isikhathi nabanye abantwana. Ngakho ke, yeseka umntwana wakho ngokuthola abangani abathanda akuthandayo. Lokhu kungamusiza ukwakha ubudlelwano nabanye abantwana. Siza umntwana wakho ukufunda ukwabelana futhi nokudlala nabanye ngendlela ephephile futhi ejabulisayo.</w:t>
             </w:r>
           </w:p>
           <w:p>
@@ -3851,25 +3851,25 @@
           </w:p>
           <w:p>
             <w:r>
-              <w:t xml:space="preserve">The next tip is to support curiosity. </w:t>
+              <w:t xml:space="preserve">Ithiphu elandelayo ukweseka ukuba nemibuzo. </w:t>
             </w:r>
           </w:p>
           <w:p/>
           <w:p>
             <w:r>
-              <w:t xml:space="preserve">Your child will be interested in learning at school and may have favourite subjects. Encourage them to ask you or the teacher about any topics they don’t understand. Your child may also begin expressing interest in religious matters or spirituality. When this happens, you can give your child short but honest answers.  </w:t>
+              <w:t xml:space="preserve">Umntwana wakho uzoba nendaba nokufunda esikoleni futhi kungenzeka abe nezifundo azithandayo. Khuthaza ukuthi abuze wena noma uthisha ngezihloko angiziqondi. Umntwana wakho kungenzeka aqale ukwethula ukuba nendaba nezenkolo noma ezomoya. Uma lokhu kwenzeka, unganika umntwana wakho izimpendulo ezimfishane neqiniso.  </w:t>
             </w:r>
           </w:p>
           <w:p/>
           <w:p>
             <w:r>
-              <w:t xml:space="preserve">Finally, trust your child. </w:t>
+              <w:t xml:space="preserve">Okokugcina, themba umntwana wakho. </w:t>
             </w:r>
           </w:p>
           <w:p/>
           <w:p>
             <w:r>
-              <w:t xml:space="preserve">Your child may begin making decisions by themselves. They will want you to trust them. Remember to listen to what your child wants and then set rules that work for the family. Always be sure to praise your child when they follow the rules!</w:t>
+              <w:t xml:space="preserve">Umntwana wakho kungenzeka aqale ukuzithathela izinqumo. Uzofuna ukuthi umuthembe. Khumbula ukulalela ukuthi umntwana wakho ufuna ini bese usetha imithetho esebenzela umndeni. Qiniseka njalo ukuncoma umntwana wakho uma elandela imithetho!</w:t>
             </w:r>
           </w:p>
         </w:tc>
@@ -3894,13 +3894,13 @@
               <w:pStyle w:val="P68B1DB1-Normal5"/>
             </w:pPr>
             <w:r>
-              <w:t xml:space="preserve">FIND FRIENDS </w:t>
+              <w:t xml:space="preserve">THOLA ABANGANI </w:t>
               <w:br w:type="textWrapping"/>
               <w:br w:type="textWrapping"/>
-              <w:t xml:space="preserve">SUPPORT CURIOSITY </w:t>
+              <w:t xml:space="preserve">YESEKA UKUBA NEMIBUZO </w:t>
               <w:br w:type="textWrapping"/>
               <w:br w:type="textWrapping"/>
-              <w:t xml:space="preserve">TRUST YOUR CHILD </w:t>
+              <w:t xml:space="preserve">THEMBA UMNTWANA WAKHO </w:t>
             </w:r>
           </w:p>
         </w:tc>
@@ -3948,7 +3948,7 @@
           </w:tcPr>
           <w:p>
             <w:r>
-              <w:t xml:space="preserve">Your child is changing and you are doing a great job of helping them grow!</w:t>
+              <w:t xml:space="preserve">Umntwana wakho uyashintsha futhi wenza umsebenzi omuhle ngokusiza ukukhula kwakhe!</w:t>
             </w:r>
           </w:p>
           <w:p>
@@ -3960,27 +3960,27 @@
               </w:rPr>
             </w:pPr>
             <w:r>
-              <w:t xml:space="preserve">Your home activity is to complete your child's development assessment. To get started, type GROW. Can you complete the assessment today? </w:t>
-            </w:r>
-          </w:p>
-        </w:tc>
-        <w:tc>
-          <w:tcPr>
-            <w:shd w:fill="auto" w:val="clear"/>
-            <w:tcMar>
-              <w:top w:w="100.0" w:type="dxa"/>
-              <w:left w:w="100.0" w:type="dxa"/>
-              <w:bottom w:w="100.0" w:type="dxa"/>
-              <w:right w:w="100.0" w:type="dxa"/>
-            </w:tcMar>
-            <w:vAlign w:val="top"/>
-          </w:tcPr>
-          <w:p>
-            <w:pPr>
-              <w:spacing w:line="240" w:lineRule="auto"/>
-            </w:pPr>
-            <w:r>
-              <w:t xml:space="preserve">How Your Child is Changing </w:t>
+              <w:t xml:space="preserve">Umsebenzi yakho wasekhaya ukuqeda ukuhlola kokukhula komntwana wakho. Ukuqala, bhala u KHULA. Uzokwazi ukuqeda ukuhlolwa namhlanje? </w:t>
+            </w:r>
+          </w:p>
+        </w:tc>
+        <w:tc>
+          <w:tcPr>
+            <w:shd w:fill="auto" w:val="clear"/>
+            <w:tcMar>
+              <w:top w:w="100.0" w:type="dxa"/>
+              <w:left w:w="100.0" w:type="dxa"/>
+              <w:bottom w:w="100.0" w:type="dxa"/>
+              <w:right w:w="100.0" w:type="dxa"/>
+            </w:tcMar>
+            <w:vAlign w:val="top"/>
+          </w:tcPr>
+          <w:p>
+            <w:pPr>
+              <w:spacing w:line="240" w:lineRule="auto"/>
+            </w:pPr>
+            <w:r>
+              <w:t xml:space="preserve">Umntwana Wakho Omncane Ushintsha Kanjani </w:t>
             </w:r>
           </w:p>
           <w:p>
@@ -4010,7 +4010,7 @@
               <w:pStyle w:val="P68B1DB1-Normal5"/>
             </w:pPr>
             <w:r>
-              <w:t xml:space="preserve">HOME ACTIVITY </w:t>
+              <w:t xml:space="preserve">UMSEBENZI WASEKHAYA </w:t>
             </w:r>
           </w:p>
           <w:p>
@@ -4022,7 +4022,7 @@
               </w:rPr>
             </w:pPr>
             <w:r>
-              <w:t xml:space="preserve">Complete your child's development assessment. To get started, type GROW</w:t>
+              <w:t xml:space="preserve">Qedela ukuhlolwa okumayelana nokukhula komntwana wakho. Ukuqala, bhala u KHULA</w:t>
             </w:r>
           </w:p>
         </w:tc>
@@ -4046,7 +4046,7 @@
               </w:rPr>
             </w:pPr>
             <w:r>
-              <w:t xml:space="preserve">Phone with Grow on Screen </w:t>
+              <w:t xml:space="preserve">Ifoni eno Khula Esikrinini </w:t>
             </w:r>
           </w:p>
         </w:tc>
@@ -4234,7 +4234,7 @@
             <w:bookmarkStart w:colFirst="0" w:colLast="0" w:name="_h804ekg95scc" w:id="2"/>
             <w:bookmarkEnd w:id="2"/>
             <w:r>
-              <w:t xml:space="preserve">Welcome back to JabuChat! It is great to see you again. This lesson is about taking care of yourself. Pt is normal to feel stressed as your child develops. As they grow, your relationship changes. To handle this change smoothly, you must care for yourself. Self-care is an activity you do for yourself so you feel better and less stressed.</w:t>
+              <w:t xml:space="preserve">Siyakwamukela futhi kuJabuChat! Kwakuhle ukukubona futhi. Lesi isifundo simayelana nokuzinakekela. Pt is normal to feel stressed as your child develops. Uma ekhula, ubudlelwano benu buyashintsha. Ukumelana nalokhu kahle, kufanele uzinakekele. Ukuzinakekela umsebenzi ozenzela wona ukuze uzizwe kangcono futhi wehlise ukukhathazeka.</w:t>
             </w:r>
           </w:p>
           <w:p>
@@ -4261,7 +4261,7 @@
             <w:bookmarkStart w:colFirst="0" w:colLast="0" w:name="_4yngqri2qitf" w:id="5"/>
             <w:bookmarkEnd w:id="5"/>
             <w:r>
-              <w:t xml:space="preserve">Let’s dive in! </w:t>
+              <w:t xml:space="preserve">Masingene phakathi! </w:t>
             </w:r>
           </w:p>
         </w:tc>
@@ -4812,49 +4812,49 @@
               <w:spacing w:line="240" w:lineRule="auto"/>
             </w:pPr>
             <w:r>
-              <w:t xml:space="preserve">Welcome back to JabuChat. </w:t>
-            </w:r>
-          </w:p>
-          <w:p>
-            <w:pPr>
-              <w:widowControl w:val="0"/>
-              <w:spacing w:line="240" w:lineRule="auto"/>
-            </w:pPr>
-            <w:r>
-              <w:t xml:space="preserve">In this course, we are learning about the changes teens go through as they grow up. Today, we will learn about changes happening to your teen’s mind. </w:t>
-            </w:r>
-          </w:p>
-          <w:p>
-            <w:pPr>
-              <w:widowControl w:val="0"/>
-              <w:spacing w:line="240" w:lineRule="auto"/>
-            </w:pPr>
-          </w:p>
-          <w:p>
-            <w:pPr>
-              <w:widowControl w:val="0"/>
-              <w:spacing w:line="240" w:lineRule="auto"/>
-            </w:pPr>
-            <w:r>
-              <w:t xml:space="preserve">Here is what you need to know about your teen’s developing mind and how to talk with them about it: The developing mind,</w:t>
-            </w:r>
-          </w:p>
-          <w:p>
-            <w:pPr>
-              <w:widowControl w:val="0"/>
-              <w:spacing w:line="240" w:lineRule="auto"/>
-            </w:pPr>
-            <w:r>
-              <w:t xml:space="preserve">Becoming more independent,</w:t>
-            </w:r>
-          </w:p>
-          <w:p>
-            <w:pPr>
-              <w:widowControl w:val="0"/>
-              <w:spacing w:line="240" w:lineRule="auto"/>
-            </w:pPr>
-            <w:r>
-              <w:t xml:space="preserve">And supporting your teen.</w:t>
+              <w:t xml:space="preserve">Siyakwamukela futhi kuJabuChat. </w:t>
+            </w:r>
+          </w:p>
+          <w:p>
+            <w:pPr>
+              <w:widowControl w:val="0"/>
+              <w:spacing w:line="240" w:lineRule="auto"/>
+            </w:pPr>
+            <w:r>
+              <w:t xml:space="preserve">Kulesi isifundo, sifunda ngoshintsho abantwana abasebasha abadlula kulo ekukhuleni kwabo. Namhlanje, sizofunda ngoshintsho elwenzeka engqondweni yomntwana wakho osemusha. </w:t>
+            </w:r>
+          </w:p>
+          <w:p>
+            <w:pPr>
+              <w:widowControl w:val="0"/>
+              <w:spacing w:line="240" w:lineRule="auto"/>
+            </w:pPr>
+          </w:p>
+          <w:p>
+            <w:pPr>
+              <w:widowControl w:val="0"/>
+              <w:spacing w:line="240" w:lineRule="auto"/>
+            </w:pPr>
+            <w:r>
+              <w:t xml:space="preserve">Nakhu okufanele ukwazi mayelana nokukhula kwengqondo yomntwana wakho osemusha nokuthi ukhuluma kanjani naye ngakho: Umgqondo okhulayo,</w:t>
+            </w:r>
+          </w:p>
+          <w:p>
+            <w:pPr>
+              <w:widowControl w:val="0"/>
+              <w:spacing w:line="240" w:lineRule="auto"/>
+            </w:pPr>
+            <w:r>
+              <w:t xml:space="preserve">Ukuzimela ngokwengeziwe,</w:t>
+            </w:r>
+          </w:p>
+          <w:p>
+            <w:pPr>
+              <w:widowControl w:val="0"/>
+              <w:spacing w:line="240" w:lineRule="auto"/>
+            </w:pPr>
+            <w:r>
+              <w:t xml:space="preserve">Futhi ukweseka umntwana wakho osemusha.</w:t>
             </w:r>
           </w:p>
           <w:p>
@@ -4905,25 +4905,25 @@
               <w:spacing w:line="240" w:lineRule="auto"/>
             </w:pPr>
             <w:r>
-              <w:t xml:space="preserve">THE DEVELOPING MIND</w:t>
-            </w:r>
-          </w:p>
-          <w:p>
-            <w:pPr>
-              <w:widowControl w:val="0"/>
-              <w:spacing w:line="240" w:lineRule="auto"/>
-            </w:pPr>
-            <w:r>
-              <w:t xml:space="preserve">BECOMING MORE INDEPENDENT</w:t>
-            </w:r>
-          </w:p>
-          <w:p>
-            <w:pPr>
-              <w:widowControl w:val="0"/>
-              <w:spacing w:line="240" w:lineRule="auto"/>
-            </w:pPr>
-            <w:r>
-              <w:t xml:space="preserve">HOW TO SUPPORT YOUR TEEN</w:t>
+              <w:t xml:space="preserve">UMGQONDO OKHULAYO</w:t>
+            </w:r>
+          </w:p>
+          <w:p>
+            <w:pPr>
+              <w:widowControl w:val="0"/>
+              <w:spacing w:line="240" w:lineRule="auto"/>
+            </w:pPr>
+            <w:r>
+              <w:t xml:space="preserve">UKUZIMELA NGOKWENGEZIWE</w:t>
+            </w:r>
+          </w:p>
+          <w:p>
+            <w:pPr>
+              <w:widowControl w:val="0"/>
+              <w:spacing w:line="240" w:lineRule="auto"/>
+            </w:pPr>
+            <w:r>
+              <w:t xml:space="preserve">INDLELA YOKWESEKA UMNTWANA WAKHO OSEMUSHA</w:t>
             </w:r>
           </w:p>
         </w:tc>
@@ -4977,7 +4977,7 @@
               </w:rPr>
             </w:pPr>
             <w:r>
-              <w:t xml:space="preserve">First, it’s important to understand how your teen’s brain is changing</w:t>
+              <w:t xml:space="preserve">Okokuqala, kubalulekile ukuqondisisa ukuthi ingqondo yomntwana wakho osemusha iyashintsha</w:t>
             </w:r>
             <w:r>
               <w:rPr>
@@ -4987,10 +4987,10 @@
               <w:t xml:space="preserve">. </w:t>
             </w:r>
             <w:r>
-              <w:t xml:space="preserve">Ingqondo yengane yakho ayikaze ishintshe ngalesisivinini kusukela iseyingane encane. It is normal for teens to behave in risky ways as they test what is possible and allowed, especially if it is exciting or fun. Lokhu ukuziphatha okuvamile. </w:t>
+              <w:t xml:space="preserve">Ingqondo yengane yakho ayikaze ishintshe ngalesisivinini kusukela iseyingane encane. Kujwayelekile ukuthi abantwana abasebasha baziphathe ngezindlela ezingozi ukuze bahlole ukuthi yini evumelekile, kakhulukazi uma ijabulisa. Lokhu ukuziphatha okuvamile. </w:t>
               <w:br w:type="textWrapping"/>
               <w:br w:type="textWrapping"/>
-              <w:t xml:space="preserve">Remember: teens don’t always have the ability to think ahead about how their behaviours might impact themselves or other people.</w:t>
+              <w:t xml:space="preserve">Khumbula: Abantwana abasebasha ababinalo ikhono lokucabangela phambili njalo nngokuthi impatho yabo izobenzani noma izokwezani kwabanye abantu.</w:t>
             </w:r>
             <w:r>
               <w:rPr>
@@ -5014,7 +5014,7 @@
               <w:spacing w:after="160" w:line="259" w:lineRule="auto"/>
             </w:pPr>
             <w:r>
-              <w:t xml:space="preserve">Next we cover how teens are becoming more independent.</w:t>
+              <w:t xml:space="preserve">Okulandelayo sizobheka ukuthi abantwana abasebasha bazimela ngokwengeziwe kanjani.</w:t>
             </w:r>
             <w:r>
               <w:rPr>
@@ -5024,7 +5024,7 @@
               <w:t xml:space="preserve"> </w:t>
             </w:r>
             <w:r>
-              <w:t xml:space="preserve">Teens are on their way to becoming adults and becoming more independent. They are becoming better at sharing their ideas and are thinking more about long-term goals and their future. </w:t>
+              <w:t xml:space="preserve">Abantwana abasebasha basendleleni yokuba ngabantu abadala futhi ukuzimela ngokwengeziwe. Babancono ekethulweni imibono yabo futhi bacabanga kakhulu ngamagoli esikhathi eside kanye nekusasa labo. </w:t>
             </w:r>
           </w:p>
           <w:p>
@@ -5035,58 +5035,58 @@
               </w:rPr>
             </w:pPr>
             <w:r>
-              <w:t xml:space="preserve">Finally, here’s how to support your teen through these changes. You can guide their choices by balancing rules and limits with independence. Zama ukuyinikeza inkululeko yokuzithathela izinqumo lapho ibonisa ukuthi ingakwazi ukuziphendulela futhi izibophezele ngezenzo zayo. Most importantly, be supportive, loving, and positive with your teen. This helps them feel more calm and connected to you, and they're more likely to come to you for help or advice when they need it.</w:t>
-            </w:r>
-          </w:p>
-        </w:tc>
-        <w:tc>
-          <w:tcPr>
-            <w:shd w:fill="auto" w:val="clear"/>
-            <w:tcMar>
-              <w:top w:w="100.0" w:type="dxa"/>
-              <w:left w:w="100.0" w:type="dxa"/>
-              <w:bottom w:w="100.0" w:type="dxa"/>
-              <w:right w:w="100.0" w:type="dxa"/>
-            </w:tcMar>
-            <w:vAlign w:val="top"/>
-          </w:tcPr>
-          <w:p>
-            <w:pPr>
-              <w:widowControl w:val="0"/>
-              <w:spacing w:line="240" w:lineRule="auto"/>
-            </w:pPr>
-            <w:r>
-              <w:t xml:space="preserve">THE DEVELOPING MIND</w:t>
-            </w:r>
-          </w:p>
-          <w:p>
-            <w:pPr>
-              <w:widowControl w:val="0"/>
-              <w:spacing w:line="240" w:lineRule="auto"/>
-            </w:pPr>
-          </w:p>
-          <w:p>
-            <w:pPr>
-              <w:widowControl w:val="0"/>
-              <w:spacing w:line="240" w:lineRule="auto"/>
-            </w:pPr>
-            <w:r>
-              <w:t xml:space="preserve">BECOMING MORE INDEPENDENT</w:t>
-            </w:r>
-          </w:p>
-          <w:p>
-            <w:pPr>
-              <w:widowControl w:val="0"/>
-              <w:spacing w:line="240" w:lineRule="auto"/>
-            </w:pPr>
-          </w:p>
-          <w:p>
-            <w:pPr>
-              <w:widowControl w:val="0"/>
-              <w:spacing w:line="240" w:lineRule="auto"/>
-            </w:pPr>
-            <w:r>
-              <w:t xml:space="preserve">HOW TO SUPPORT YOUR TEEN</w:t>
+              <w:t xml:space="preserve">Okokugcina, ungeseka umntwana wakho osemusha kulolushintsho ngalezi izindlela. Ungahola izinqumo zabo ngokubhalansisa imithetho nemikhawulo ngokuzimela. Zama ukuyinikeza inkululeko yokuzithathela izinqumo lapho ibonisa ukuthi ingakwazi ukuziphendulela futhi izibophezele ngezenzo zayo. Okubaluleke kakhulu, yeseka, thanda, futhi ube muhle emntwaneni wakho osemusha. Lokhu kumusiza aziwe ezolile futhi esondelene nawe, futhi maningi amathuba okuthi acele usizo noma izeluleko kuwe.</w:t>
+            </w:r>
+          </w:p>
+        </w:tc>
+        <w:tc>
+          <w:tcPr>
+            <w:shd w:fill="auto" w:val="clear"/>
+            <w:tcMar>
+              <w:top w:w="100.0" w:type="dxa"/>
+              <w:left w:w="100.0" w:type="dxa"/>
+              <w:bottom w:w="100.0" w:type="dxa"/>
+              <w:right w:w="100.0" w:type="dxa"/>
+            </w:tcMar>
+            <w:vAlign w:val="top"/>
+          </w:tcPr>
+          <w:p>
+            <w:pPr>
+              <w:widowControl w:val="0"/>
+              <w:spacing w:line="240" w:lineRule="auto"/>
+            </w:pPr>
+            <w:r>
+              <w:t xml:space="preserve">UMGQONDO OKHULAYO</w:t>
+            </w:r>
+          </w:p>
+          <w:p>
+            <w:pPr>
+              <w:widowControl w:val="0"/>
+              <w:spacing w:line="240" w:lineRule="auto"/>
+            </w:pPr>
+          </w:p>
+          <w:p>
+            <w:pPr>
+              <w:widowControl w:val="0"/>
+              <w:spacing w:line="240" w:lineRule="auto"/>
+            </w:pPr>
+            <w:r>
+              <w:t xml:space="preserve">UKUZIMELA NGOKWENGEZIWE</w:t>
+            </w:r>
+          </w:p>
+          <w:p>
+            <w:pPr>
+              <w:widowControl w:val="0"/>
+              <w:spacing w:line="240" w:lineRule="auto"/>
+            </w:pPr>
+          </w:p>
+          <w:p>
+            <w:pPr>
+              <w:widowControl w:val="0"/>
+              <w:spacing w:line="240" w:lineRule="auto"/>
+            </w:pPr>
+            <w:r>
+              <w:t xml:space="preserve">INDLELA YOKWESEKA UMNTWANA WAKHO OSEMUSHA</w:t>
             </w:r>
           </w:p>
           <w:p>
@@ -5146,7 +5146,7 @@
               <w:spacing w:line="240" w:lineRule="auto"/>
             </w:pPr>
             <w:r>
-              <w:t xml:space="preserve">Your home activity is to use one-on-one time to allow your teen to choose anything they would like to talk about. Lalela lokho eseke yahlangabezana nakho futhi ugweme ukwehlulela. Qaphela indlela ozizwa ngayo futhi uqaphele nemizwa yabo. Bonga ingane yakho ngokukhuluma nawe. Ungakwazi kwenza namuhla? </w:t>
+              <w:t xml:space="preserve">Umsebenzi wakho wasekhaya ukusebenzisa isikhathi senu nobabili nodwa ukuvumela umntwana wakho osemusha ukukhetha noma yini afuna ukukhuluma ngayo. Lalela lokho eseke yahlangabezana nakho futhi ugweme ukwehlulela. Qaphela indlela ozizwa ngayo futhi uqaphele nemizwa yabo. Bonga ingane yakho ngokukhuluma nawe. Ungakwazi kwenza namuhla? </w:t>
             </w:r>
           </w:p>
           <w:p>
@@ -5191,22 +5191,22 @@
               <w:spacing w:line="240" w:lineRule="auto"/>
             </w:pPr>
             <w:r>
-              <w:t xml:space="preserve">HOME ACTIVITY </w:t>
-            </w:r>
-          </w:p>
-          <w:p>
-            <w:pPr>
-              <w:widowControl w:val="0"/>
-              <w:spacing w:line="240" w:lineRule="auto"/>
-            </w:pPr>
-          </w:p>
-          <w:p>
-            <w:pPr>
-              <w:widowControl w:val="0"/>
-              <w:spacing w:line="240" w:lineRule="auto"/>
-            </w:pPr>
-            <w:r>
-              <w:t xml:space="preserve">Talk with your teen about a topic of their choice</w:t>
+              <w:t xml:space="preserve">UMSEBENZI WASEKHAYA </w:t>
+            </w:r>
+          </w:p>
+          <w:p>
+            <w:pPr>
+              <w:widowControl w:val="0"/>
+              <w:spacing w:line="240" w:lineRule="auto"/>
+            </w:pPr>
+          </w:p>
+          <w:p>
+            <w:pPr>
+              <w:widowControl w:val="0"/>
+              <w:spacing w:line="240" w:lineRule="auto"/>
+            </w:pPr>
+            <w:r>
+              <w:t xml:space="preserve">Khuluma nomntwana wakho osemusha ngesihloko esikhethwa nguyena</w:t>
             </w:r>
           </w:p>
         </w:tc>
@@ -5375,7 +5375,7 @@
               <w:spacing w:line="240" w:lineRule="auto"/>
             </w:pPr>
             <w:r>
-              <w:t xml:space="preserve">Welcome back to JabuChat! In this lesson we are continuing to learn about the changes your teen may be experiencing as they get older. Today we are exploring social changes.</w:t>
+              <w:t xml:space="preserve">Siyakwamukela futhi kuJabuChat! Kulesi isifundo sizoqhubeka sifunde ngoshintsho umntwana wakho osemusha azobhekana nalo uma ekhula. Namhlanje sizohlola ushintsho lokuhlangana kwabantu.</w:t>
             </w:r>
           </w:p>
           <w:p>
@@ -5488,26 +5488,26 @@
                 <w:sz w:val="20"/>
                 <w:szCs w:val="20"/>
               </w:rPr>
-              <w:t xml:space="preserve">[1] First, </w:t>
-            </w:r>
-            <w:r>
-              <w:t xml:space="preserve">let’s learn about the social lives of teens. </w:t>
-            </w:r>
-          </w:p>
-          <w:p>
-            <w:pPr>
-              <w:widowControl w:val="0"/>
-            </w:pPr>
-            <w:r>
-              <w:t xml:space="preserve">Having friends is very important to your teen because it helps them learn how to be a good friend and understand other people's feelings better. This is a big part of growing up and becoming an adult. Your teen may want to feel like they belong with their peers and do things others think are cool. Bangakhuluma noma baqgoke njenga banye ngesikhasthi besazama ukuzithola ukuthi bangobani.  Sometimes, when teens have a hard time making friends, they might be bullied by other kids.</w:t>
-            </w:r>
-          </w:p>
-          <w:p>
-            <w:pPr>
-              <w:widowControl w:val="0"/>
-            </w:pPr>
-            <w:r>
-              <w:t xml:space="preserve">Next Let’s explore some ways to support your teen. Let your teen try different clothing and hairstyles and spend time with different people. It is important to show them that you accept them, just as they are. </w:t>
+              <w:t xml:space="preserve">[1] Okokuqala, </w:t>
+            </w:r>
+            <w:r>
+              <w:t xml:space="preserve">masifunde ngezimpilo zokuhlangana nabantu zabantwana abasebasha. </w:t>
+            </w:r>
+          </w:p>
+          <w:p>
+            <w:pPr>
+              <w:widowControl w:val="0"/>
+            </w:pPr>
+            <w:r>
+              <w:t xml:space="preserve">Ukuba nabangani kubaluleke kakhulu kumntwana wakho osemusha ngoba kumusiza ukufunda ukuba ngumngani oqotho nokuqondisisa imizwa yabanye abantu kancono. Lokhuh inxenye enkulu yokukhula nokuba ngumuntu omdala. Umntwana wakho osemusha angafuna ukuzizwa ekhululekile nontanga bakhe futhi enze izinto abanye abathi zidumile. Bangakhuluma noma baqgoke njenga banye ngesikhasthi besazama ukuzithola ukuthi bangobani.  Ngezinye izikhathi, uma abantwana abasebasha bahluleka ukuthola abangani, kungenzeka bahlukunyezwe ngabanye abantwana.</w:t>
+            </w:r>
+          </w:p>
+          <w:p>
+            <w:pPr>
+              <w:widowControl w:val="0"/>
+            </w:pPr>
+            <w:r>
+              <w:t xml:space="preserve">Okulandelayo Masihlole izindlela zokweseka umntwana wakho osemusha. Dedela umntwana wakho osemusha azame izimpahla ezihlukile nezithayela zezinwele futhi achithe isikhathi nabantu abahlukile. Kubalulekile ukumutshengisa ukuthi uyamamukela, ngendlela ayiyona. </w:t>
             </w:r>
           </w:p>
           <w:p>

</xml_diff>